<commit_message>
Fixed report, edited .sql
</commit_message>
<xml_diff>
--- a/DATABASE REPORT.docx
+++ b/DATABASE REPORT.docx
@@ -1,6 +1,6 @@
 
 <file path=word/document.xml><?xml version="1.0" encoding="utf-8"?>
-<w:document xmlns:wpc="http://schemas.microsoft.com/office/word/2010/wordprocessingCanvas" xmlns:mc="http://schemas.openxmlformats.org/markup-compatibility/2006" xmlns:o="urn:schemas-microsoft-com:office:office" xmlns:r="http://schemas.openxmlformats.org/officeDocument/2006/relationships" xmlns:m="http://schemas.openxmlformats.org/officeDocument/2006/math" xmlns:v="urn:schemas-microsoft-com:vml" xmlns:wp14="http://schemas.microsoft.com/office/word/2010/wordprocessingDrawing" xmlns:wp="http://schemas.openxmlformats.org/drawingml/2006/wordprocessingDrawing" xmlns:w10="urn:schemas-microsoft-com:office:word" xmlns:w="http://schemas.openxmlformats.org/wordprocessingml/2006/main" xmlns:w14="http://schemas.microsoft.com/office/word/2010/wordml" xmlns:wpg="http://schemas.microsoft.com/office/word/2010/wordprocessingGroup" xmlns:wpi="http://schemas.microsoft.com/office/word/2010/wordprocessingInk" xmlns:wne="http://schemas.microsoft.com/office/word/2006/wordml" xmlns:wps="http://schemas.microsoft.com/office/word/2010/wordprocessingShape" mc:Ignorable="w14 wp14">
+<w:document xmlns:wpc="http://schemas.microsoft.com/office/word/2010/wordprocessingCanvas" xmlns:mc="http://schemas.openxmlformats.org/markup-compatibility/2006" xmlns:o="urn:schemas-microsoft-com:office:office" xmlns:r="http://schemas.openxmlformats.org/officeDocument/2006/relationships" xmlns:m="http://schemas.openxmlformats.org/officeDocument/2006/math" xmlns:v="urn:schemas-microsoft-com:vml" xmlns:wp14="http://schemas.microsoft.com/office/word/2010/wordprocessingDrawing" xmlns:wp="http://schemas.openxmlformats.org/drawingml/2006/wordprocessingDrawing" xmlns:w10="urn:schemas-microsoft-com:office:word" xmlns:w="http://schemas.openxmlformats.org/wordprocessingml/2006/main" xmlns:w14="http://schemas.microsoft.com/office/word/2010/wordml" xmlns:w15="http://schemas.microsoft.com/office/word/2012/wordml" xmlns:wpg="http://schemas.microsoft.com/office/word/2010/wordprocessingGroup" xmlns:wpi="http://schemas.microsoft.com/office/word/2010/wordprocessingInk" xmlns:wne="http://schemas.microsoft.com/office/word/2006/wordml" xmlns:wps="http://schemas.microsoft.com/office/word/2010/wordprocessingShape" mc:Ignorable="w14 w15 wp14">
   <w:body>
     <w:p>
       <w:pPr>
@@ -37,6 +37,7 @@
       <w:r>
         <w:rPr>
           <w:noProof/>
+          <w:lang w:val="en-US" w:eastAsia="en-US"/>
         </w:rPr>
         <w:drawing>
           <wp:inline distT="0" distB="0" distL="0" distR="0" wp14:anchorId="3EDD24DD" wp14:editId="44DC0BAD">
@@ -56,7 +57,7 @@
                     </pic:cNvPicPr>
                   </pic:nvPicPr>
                   <pic:blipFill>
-                    <a:blip r:embed="rId9" cstate="print">
+                    <a:blip r:embed="rId8" cstate="print">
                       <a:extLst>
                         <a:ext uri="{28A0092B-C50C-407E-A947-70E740481C1C}">
                           <a14:useLocalDpi xmlns:a14="http://schemas.microsoft.com/office/drawing/2010/main" val="0"/>
@@ -160,25 +161,23 @@
           <w:szCs w:val="56"/>
           <w:lang w:val="en-US"/>
         </w:rPr>
-        <w:t xml:space="preserve">AUTHORED BY ANDI RAHMAT, FARRAS A P, IRSYAD NABIL, </w:t>
-      </w:r>
-      <w:proofErr w:type="gramStart"/>
+        <w:t xml:space="preserve">AUTHORED BY ANDI RAHMAT, FARRAS A P, IRSYAD NABIL, RICKY ARKAN S UNDER SUPERVISION OF </w:t>
+      </w:r>
       <w:r>
         <w:rPr>
           <w:sz w:val="32"/>
           <w:szCs w:val="56"/>
           <w:lang w:val="en-US"/>
         </w:rPr>
-        <w:t>RICKY</w:t>
-      </w:r>
-      <w:proofErr w:type="gramEnd"/>
+        <w:t>SATRIO BASKORO YUDHOATMOJO</w:t>
+      </w:r>
       <w:r>
         <w:rPr>
           <w:sz w:val="32"/>
           <w:szCs w:val="56"/>
           <w:lang w:val="en-US"/>
         </w:rPr>
-        <w:t xml:space="preserve"> ARKAN S UNDER SUPERVISION OF [NAMA PANJANGNYA PAK BEYE?] AS LECTURER</w:t>
+        <w:t xml:space="preserve"> AS LECTURER</w:t>
       </w:r>
     </w:p>
     <w:p>
@@ -277,7 +276,6 @@
           <w:lang w:val="en-US"/>
         </w:rPr>
       </w:pPr>
-      <w:proofErr w:type="spellStart"/>
       <w:r>
         <w:rPr>
           <w:rFonts w:cs="Helvetica"/>
@@ -285,9 +283,8 @@
           <w:szCs w:val="24"/>
           <w:lang w:val="en-US"/>
         </w:rPr>
-        <w:t>Gujek</w:t>
-      </w:r>
-      <w:proofErr w:type="spellEnd"/>
+        <w:t>Gujek CEO Mr. Nadim had asked our team to develop simple application program that was intended to maintain the database system alongside the Gujek customer application. The mapping from IA-3 is used as the foundation for constructing the schema, tables and constraint in the RDBMS, The RDBMS used is PostGreSQL.</w:t>
+      </w:r>
       <w:r>
         <w:rPr>
           <w:rFonts w:cs="Helvetica"/>
@@ -295,136 +292,7 @@
           <w:szCs w:val="24"/>
           <w:lang w:val="en-US"/>
         </w:rPr>
-        <w:t xml:space="preserve"> CEO Mr. </w:t>
-      </w:r>
-      <w:proofErr w:type="spellStart"/>
-      <w:r>
-        <w:rPr>
-          <w:rFonts w:cs="Helvetica"/>
-          <w:sz w:val="24"/>
-          <w:szCs w:val="24"/>
-          <w:lang w:val="en-US"/>
-        </w:rPr>
-        <w:t>Nadim</w:t>
-      </w:r>
-      <w:proofErr w:type="spellEnd"/>
-      <w:r>
-        <w:rPr>
-          <w:rFonts w:cs="Helvetica"/>
-          <w:sz w:val="24"/>
-          <w:szCs w:val="24"/>
-          <w:lang w:val="en-US"/>
-        </w:rPr>
-        <w:t xml:space="preserve"> had asked our team to develop simple application program that </w:t>
-      </w:r>
-      <w:proofErr w:type="gramStart"/>
-      <w:r>
-        <w:rPr>
-          <w:rFonts w:cs="Helvetica"/>
-          <w:sz w:val="24"/>
-          <w:szCs w:val="24"/>
-          <w:lang w:val="en-US"/>
-        </w:rPr>
-        <w:t>was intended</w:t>
-      </w:r>
-      <w:proofErr w:type="gramEnd"/>
-      <w:r>
-        <w:rPr>
-          <w:rFonts w:cs="Helvetica"/>
-          <w:sz w:val="24"/>
-          <w:szCs w:val="24"/>
-          <w:lang w:val="en-US"/>
-        </w:rPr>
-        <w:t xml:space="preserve"> to maintain the database system alongside the </w:t>
-      </w:r>
-      <w:proofErr w:type="spellStart"/>
-      <w:r>
-        <w:rPr>
-          <w:rFonts w:cs="Helvetica"/>
-          <w:sz w:val="24"/>
-          <w:szCs w:val="24"/>
-          <w:lang w:val="en-US"/>
-        </w:rPr>
-        <w:t>Gujek</w:t>
-      </w:r>
-      <w:proofErr w:type="spellEnd"/>
-      <w:r>
-        <w:rPr>
-          <w:rFonts w:cs="Helvetica"/>
-          <w:sz w:val="24"/>
-          <w:szCs w:val="24"/>
-          <w:lang w:val="en-US"/>
-        </w:rPr>
-        <w:t xml:space="preserve"> customer application. The mapping from IA-3 </w:t>
-      </w:r>
-      <w:proofErr w:type="gramStart"/>
-      <w:r>
-        <w:rPr>
-          <w:rFonts w:cs="Helvetica"/>
-          <w:sz w:val="24"/>
-          <w:szCs w:val="24"/>
-          <w:lang w:val="en-US"/>
-        </w:rPr>
-        <w:t>is used</w:t>
-      </w:r>
-      <w:proofErr w:type="gramEnd"/>
-      <w:r>
-        <w:rPr>
-          <w:rFonts w:cs="Helvetica"/>
-          <w:sz w:val="24"/>
-          <w:szCs w:val="24"/>
-          <w:lang w:val="en-US"/>
-        </w:rPr>
-        <w:t xml:space="preserve"> as the foundation for constructing the schema, tables and constraint in the RDBMS, The RDBMS used is </w:t>
-      </w:r>
-      <w:proofErr w:type="spellStart"/>
-      <w:r>
-        <w:rPr>
-          <w:rFonts w:cs="Helvetica"/>
-          <w:sz w:val="24"/>
-          <w:szCs w:val="24"/>
-          <w:lang w:val="en-US"/>
-        </w:rPr>
-        <w:t>PostGreSQL</w:t>
-      </w:r>
-      <w:proofErr w:type="spellEnd"/>
-      <w:r>
-        <w:rPr>
-          <w:rFonts w:cs="Helvetica"/>
-          <w:sz w:val="24"/>
-          <w:szCs w:val="24"/>
-          <w:lang w:val="en-US"/>
-        </w:rPr>
-        <w:t>.</w:t>
-      </w:r>
-      <w:r>
-        <w:rPr>
-          <w:rFonts w:cs="Helvetica"/>
-          <w:sz w:val="24"/>
-          <w:szCs w:val="24"/>
-          <w:lang w:val="en-US"/>
-        </w:rPr>
-        <w:t xml:space="preserve"> The program also has given a few </w:t>
-      </w:r>
-      <w:proofErr w:type="gramStart"/>
-      <w:r>
-        <w:rPr>
-          <w:rFonts w:cs="Helvetica"/>
-          <w:sz w:val="24"/>
-          <w:szCs w:val="24"/>
-          <w:lang w:val="en-US"/>
-        </w:rPr>
-        <w:t>condition</w:t>
-      </w:r>
-      <w:proofErr w:type="gramEnd"/>
-      <w:r>
-        <w:rPr>
-          <w:rFonts w:cs="Helvetica"/>
-          <w:sz w:val="24"/>
-          <w:szCs w:val="24"/>
-          <w:lang w:val="en-US"/>
-        </w:rPr>
-        <w:t xml:space="preserve"> to fulfill the real world requirement.</w:t>
+        <w:t xml:space="preserve"> The program also has given a few condition to fulfill the real world requirement.</w:t>
       </w:r>
     </w:p>
     <w:p>
@@ -442,25 +310,7 @@
           <w:szCs w:val="56"/>
           <w:lang w:val="en-US"/>
         </w:rPr>
-        <w:t xml:space="preserve">The program </w:t>
-      </w:r>
-      <w:proofErr w:type="gramStart"/>
-      <w:r>
-        <w:rPr>
-          <w:sz w:val="24"/>
-          <w:szCs w:val="56"/>
-          <w:lang w:val="en-US"/>
-        </w:rPr>
-        <w:t>is developed</w:t>
-      </w:r>
-      <w:proofErr w:type="gramEnd"/>
-      <w:r>
-        <w:rPr>
-          <w:sz w:val="24"/>
-          <w:szCs w:val="56"/>
-          <w:lang w:val="en-US"/>
-        </w:rPr>
-        <w:t xml:space="preserve"> using Python language. The GUI also used as mediums for </w:t>
+        <w:t xml:space="preserve">The program is developed using Python language. The GUI also used as mediums for </w:t>
       </w:r>
       <w:r>
         <w:rPr>
@@ -2252,6 +2102,7 @@
           <w:noProof/>
           <w:sz w:val="24"/>
           <w:szCs w:val="24"/>
+          <w:lang w:val="en-US" w:eastAsia="en-US"/>
         </w:rPr>
         <w:drawing>
           <wp:anchor distT="0" distB="0" distL="114300" distR="114300" simplePos="0" relativeHeight="251658240" behindDoc="1" locked="0" layoutInCell="1" allowOverlap="1" wp14:anchorId="51F558DE" wp14:editId="4C5F1A4F">
@@ -2285,7 +2136,7 @@
                     <pic:cNvPicPr/>
                   </pic:nvPicPr>
                   <pic:blipFill>
-                    <a:blip r:embed="rId10">
+                    <a:blip r:embed="rId9">
                       <a:extLst>
                         <a:ext uri="{28A0092B-C50C-407E-A947-70E740481C1C}">
                           <a14:useLocalDpi xmlns:a14="http://schemas.microsoft.com/office/drawing/2010/main" val="0"/>
@@ -2467,6 +2318,7 @@
           <w:noProof/>
           <w:sz w:val="24"/>
           <w:szCs w:val="24"/>
+          <w:lang w:val="en-US" w:eastAsia="en-US"/>
         </w:rPr>
         <w:drawing>
           <wp:inline distT="0" distB="0" distL="0" distR="0" wp14:anchorId="7781247C" wp14:editId="30619672">
@@ -2484,7 +2336,7 @@
                     <pic:cNvPicPr/>
                   </pic:nvPicPr>
                   <pic:blipFill rotWithShape="1">
-                    <a:blip r:embed="rId11">
+                    <a:blip r:embed="rId10">
                       <a:extLst>
                         <a:ext uri="{28A0092B-C50C-407E-A947-70E740481C1C}">
                           <a14:useLocalDpi xmlns:a14="http://schemas.microsoft.com/office/drawing/2010/main" val="0"/>
@@ -2563,6 +2415,7 @@
           <w:noProof/>
           <w:sz w:val="24"/>
           <w:szCs w:val="24"/>
+          <w:lang w:val="en-US" w:eastAsia="en-US"/>
         </w:rPr>
         <w:drawing>
           <wp:anchor distT="0" distB="0" distL="114300" distR="114300" simplePos="0" relativeHeight="251659264" behindDoc="1" locked="0" layoutInCell="1" allowOverlap="1" wp14:anchorId="2AD54E62" wp14:editId="542CDD91">
@@ -2596,7 +2449,7 @@
                     <pic:cNvPicPr/>
                   </pic:nvPicPr>
                   <pic:blipFill rotWithShape="1">
-                    <a:blip r:embed="rId12" cstate="print">
+                    <a:blip r:embed="rId11" cstate="print">
                       <a:extLst>
                         <a:ext uri="{28A0092B-C50C-407E-A947-70E740481C1C}">
                           <a14:useLocalDpi xmlns:a14="http://schemas.microsoft.com/office/drawing/2010/main" val="0"/>
@@ -2651,69 +2504,7 @@
           <w:szCs w:val="24"/>
           <w:lang w:val="en-US"/>
         </w:rPr>
-        <w:t xml:space="preserve">search certain word, click on the drop down beside “search on” </w:t>
-      </w:r>
-      <w:proofErr w:type="gramStart"/>
-      <w:r>
-        <w:rPr>
-          <w:rFonts w:eastAsia="Times New Roman" w:cs="Times New Roman"/>
-          <w:sz w:val="24"/>
-          <w:szCs w:val="24"/>
-          <w:lang w:val="en-US"/>
-        </w:rPr>
-        <w:t>and  select</w:t>
-      </w:r>
-      <w:proofErr w:type="gramEnd"/>
-      <w:r>
-        <w:rPr>
-          <w:rFonts w:eastAsia="Times New Roman" w:cs="Times New Roman"/>
-          <w:sz w:val="24"/>
-          <w:szCs w:val="24"/>
-          <w:lang w:val="en-US"/>
-        </w:rPr>
-        <w:t xml:space="preserve"> the column you want to search the word on. Then, type the word (</w:t>
-      </w:r>
-      <w:proofErr w:type="spellStart"/>
-      <w:r>
-        <w:rPr>
-          <w:rFonts w:eastAsia="Times New Roman" w:cs="Times New Roman"/>
-          <w:sz w:val="24"/>
-          <w:szCs w:val="24"/>
-          <w:lang w:val="en-US"/>
-        </w:rPr>
-        <w:t>e.g</w:t>
-      </w:r>
-      <w:proofErr w:type="spellEnd"/>
-      <w:r>
-        <w:rPr>
-          <w:rFonts w:eastAsia="Times New Roman" w:cs="Times New Roman"/>
-          <w:sz w:val="24"/>
-          <w:szCs w:val="24"/>
-          <w:lang w:val="en-US"/>
-        </w:rPr>
-        <w:t xml:space="preserve"> </w:t>
-      </w:r>
-      <w:proofErr w:type="spellStart"/>
-      <w:proofErr w:type="gramStart"/>
-      <w:r>
-        <w:rPr>
-          <w:rFonts w:eastAsia="Times New Roman" w:cs="Times New Roman"/>
-          <w:sz w:val="24"/>
-          <w:szCs w:val="24"/>
-          <w:lang w:val="en-US"/>
-        </w:rPr>
-        <w:t>honda</w:t>
-      </w:r>
-      <w:proofErr w:type="spellEnd"/>
-      <w:proofErr w:type="gramEnd"/>
-      <w:r>
-        <w:rPr>
-          <w:rFonts w:eastAsia="Times New Roman" w:cs="Times New Roman"/>
-          <w:sz w:val="24"/>
-          <w:szCs w:val="24"/>
-          <w:lang w:val="en-US"/>
-        </w:rPr>
-        <w:t>) and hit the search button.</w:t>
+        <w:t>search certain word, click on the drop down beside “search on” and  select the column you want to search the word on. Then, type the word (e.g honda) and hit the search button.</w:t>
       </w:r>
     </w:p>
     <w:p>
@@ -2785,25 +2576,14 @@
         </w:rPr>
         <w:t xml:space="preserve">To </w:t>
       </w:r>
-      <w:proofErr w:type="gramStart"/>
-      <w:r>
-        <w:rPr>
-          <w:rFonts w:eastAsia="Times New Roman" w:cs="Times New Roman"/>
-          <w:sz w:val="24"/>
-          <w:szCs w:val="24"/>
-          <w:lang w:val="en-US"/>
-        </w:rPr>
-        <w:t>Create</w:t>
-      </w:r>
-      <w:proofErr w:type="gramEnd"/>
-      <w:r>
-        <w:rPr>
-          <w:rFonts w:eastAsia="Times New Roman" w:cs="Times New Roman"/>
-          <w:sz w:val="24"/>
-          <w:szCs w:val="24"/>
-          <w:lang w:val="en-US"/>
-        </w:rPr>
-        <w:t xml:space="preserve"> (insert</w:t>
+      <w:r>
+        <w:rPr>
+          <w:rFonts w:eastAsia="Times New Roman" w:cs="Times New Roman"/>
+          <w:sz w:val="24"/>
+          <w:szCs w:val="24"/>
+          <w:lang w:val="en-US"/>
+        </w:rPr>
+        <w:t>Create (insert</w:t>
       </w:r>
       <w:r>
         <w:rPr>
@@ -2869,6 +2649,7 @@
           <w:noProof/>
           <w:sz w:val="24"/>
           <w:szCs w:val="24"/>
+          <w:lang w:val="en-US" w:eastAsia="en-US"/>
         </w:rPr>
         <w:drawing>
           <wp:inline distT="0" distB="0" distL="0" distR="0" wp14:anchorId="583CE6F4" wp14:editId="33751255">
@@ -2886,7 +2667,7 @@
                     <pic:cNvPicPr/>
                   </pic:nvPicPr>
                   <pic:blipFill rotWithShape="1">
-                    <a:blip r:embed="rId13">
+                    <a:blip r:embed="rId12">
                       <a:extLst>
                         <a:ext uri="{28A0092B-C50C-407E-A947-70E740481C1C}">
                           <a14:useLocalDpi xmlns:a14="http://schemas.microsoft.com/office/drawing/2010/main" val="0"/>
@@ -2951,6 +2732,7 @@
           <w:noProof/>
           <w:sz w:val="24"/>
           <w:szCs w:val="24"/>
+          <w:lang w:val="en-US" w:eastAsia="en-US"/>
         </w:rPr>
         <w:drawing>
           <wp:inline distT="0" distB="0" distL="0" distR="0" wp14:anchorId="2D4D0BBD" wp14:editId="7FC828B9">
@@ -2968,7 +2750,7 @@
                     <pic:cNvPicPr/>
                   </pic:nvPicPr>
                   <pic:blipFill>
-                    <a:blip r:embed="rId14">
+                    <a:blip r:embed="rId13">
                       <a:extLst>
                         <a:ext uri="{28A0092B-C50C-407E-A947-70E740481C1C}">
                           <a14:useLocalDpi xmlns:a14="http://schemas.microsoft.com/office/drawing/2010/main" val="0"/>
@@ -3052,6 +2834,7 @@
       <w:r>
         <w:rPr>
           <w:noProof/>
+          <w:lang w:val="en-US" w:eastAsia="en-US"/>
         </w:rPr>
         <w:drawing>
           <wp:anchor distT="0" distB="0" distL="114300" distR="114300" simplePos="0" relativeHeight="251660288" behindDoc="0" locked="0" layoutInCell="1" allowOverlap="1" wp14:anchorId="3CCF43F5" wp14:editId="766EE67E">
@@ -3077,7 +2860,7 @@
                     <pic:cNvPicPr/>
                   </pic:nvPicPr>
                   <pic:blipFill rotWithShape="1">
-                    <a:blip r:embed="rId15">
+                    <a:blip r:embed="rId14">
                       <a:extLst>
                         <a:ext uri="{28A0092B-C50C-407E-A947-70E740481C1C}">
                           <a14:useLocalDpi xmlns:a14="http://schemas.microsoft.com/office/drawing/2010/main" val="0"/>
@@ -3132,25 +2915,7 @@
           <w:szCs w:val="24"/>
           <w:lang w:val="en-US"/>
         </w:rPr>
-        <w:t>edit</w:t>
-      </w:r>
-      <w:r>
-        <w:rPr>
-          <w:rFonts w:eastAsia="Times New Roman" w:cs="Times New Roman"/>
-          <w:sz w:val="24"/>
-          <w:szCs w:val="24"/>
-          <w:lang w:val="en-US"/>
-        </w:rPr>
-        <w:t xml:space="preserve"> (</w:t>
-      </w:r>
-      <w:r>
-        <w:rPr>
-          <w:rFonts w:eastAsia="Times New Roman" w:cs="Times New Roman"/>
-          <w:sz w:val="24"/>
-          <w:szCs w:val="24"/>
-          <w:lang w:val="en-US"/>
-        </w:rPr>
-        <w:t>update</w:t>
+        <w:t>edit (update</w:t>
       </w:r>
       <w:r>
         <w:rPr>
@@ -3241,25 +3006,7 @@
           <w:lang w:val="en-US"/>
         </w:rPr>
         <w:lastRenderedPageBreak/>
-        <w:t xml:space="preserve">This will open a new window </w:t>
-      </w:r>
-      <w:r>
-        <w:rPr>
-          <w:rFonts w:eastAsia="Times New Roman" w:cs="Times New Roman"/>
-          <w:sz w:val="24"/>
-          <w:szCs w:val="24"/>
-          <w:lang w:val="en-US"/>
-        </w:rPr>
-        <w:t xml:space="preserve">where you can fill in the details of the row you want to </w:t>
-      </w:r>
-      <w:r>
-        <w:rPr>
-          <w:rFonts w:eastAsia="Times New Roman" w:cs="Times New Roman"/>
-          <w:sz w:val="24"/>
-          <w:szCs w:val="24"/>
-          <w:lang w:val="en-US"/>
-        </w:rPr>
-        <w:t>update.</w:t>
+        <w:t>This will open a new window where you can fill in the details of the row you want to update.</w:t>
       </w:r>
     </w:p>
     <w:p>
@@ -3280,6 +3027,7 @@
           <w:noProof/>
           <w:sz w:val="24"/>
           <w:szCs w:val="24"/>
+          <w:lang w:val="en-US" w:eastAsia="en-US"/>
         </w:rPr>
         <w:drawing>
           <wp:inline distT="0" distB="0" distL="0" distR="0" wp14:anchorId="178D5D79" wp14:editId="25479B70">
@@ -3297,7 +3045,7 @@
                     <pic:cNvPicPr/>
                   </pic:nvPicPr>
                   <pic:blipFill>
-                    <a:blip r:embed="rId16">
+                    <a:blip r:embed="rId15">
                       <a:extLst>
                         <a:ext uri="{28A0092B-C50C-407E-A947-70E740481C1C}">
                           <a14:useLocalDpi xmlns:a14="http://schemas.microsoft.com/office/drawing/2010/main" val="0"/>
@@ -3419,16 +3167,7 @@
           <w:szCs w:val="24"/>
           <w:lang w:val="en-US"/>
         </w:rPr>
-        <w:t xml:space="preserve"> </w:t>
-      </w:r>
-      <w:r>
-        <w:rPr>
-          <w:rFonts w:eastAsia="Times New Roman" w:cs="Times New Roman"/>
-          <w:sz w:val="24"/>
-          <w:szCs w:val="24"/>
-          <w:lang w:val="en-US"/>
-        </w:rPr>
-        <w:t>row</w:t>
+        <w:t xml:space="preserve"> row</w:t>
       </w:r>
       <w:r>
         <w:rPr>
@@ -3493,6 +3232,7 @@
           <w:noProof/>
           <w:sz w:val="24"/>
           <w:szCs w:val="24"/>
+          <w:lang w:val="en-US" w:eastAsia="en-US"/>
         </w:rPr>
         <w:drawing>
           <wp:inline distT="0" distB="0" distL="0" distR="0" wp14:anchorId="4722DF2B" wp14:editId="1FD85967">
@@ -3510,7 +3250,7 @@
                     <pic:cNvPicPr/>
                   </pic:nvPicPr>
                   <pic:blipFill rotWithShape="1">
-                    <a:blip r:embed="rId17">
+                    <a:blip r:embed="rId16">
                       <a:extLst>
                         <a:ext uri="{28A0092B-C50C-407E-A947-70E740481C1C}">
                           <a14:useLocalDpi xmlns:a14="http://schemas.microsoft.com/office/drawing/2010/main" val="0"/>
@@ -3613,6 +3353,7 @@
           <w:noProof/>
           <w:sz w:val="24"/>
           <w:szCs w:val="24"/>
+          <w:lang w:val="en-US" w:eastAsia="en-US"/>
         </w:rPr>
         <w:drawing>
           <wp:inline distT="0" distB="0" distL="0" distR="0" wp14:anchorId="49EA83A8" wp14:editId="44C9A98F">
@@ -3630,7 +3371,7 @@
                     <pic:cNvPicPr/>
                   </pic:nvPicPr>
                   <pic:blipFill>
-                    <a:blip r:embed="rId18">
+                    <a:blip r:embed="rId17">
                       <a:extLst>
                         <a:ext uri="{28A0092B-C50C-407E-A947-70E740481C1C}">
                           <a14:useLocalDpi xmlns:a14="http://schemas.microsoft.com/office/drawing/2010/main" val="0"/>
@@ -3717,16 +3458,7 @@
           <w:szCs w:val="24"/>
           <w:lang w:val="en-US"/>
         </w:rPr>
-        <w:t xml:space="preserve">To </w:t>
-      </w:r>
-      <w:r>
-        <w:rPr>
-          <w:rFonts w:eastAsia="Times New Roman" w:cs="Times New Roman"/>
-          <w:sz w:val="24"/>
-          <w:szCs w:val="24"/>
-          <w:lang w:val="en-US"/>
-        </w:rPr>
-        <w:t>print</w:t>
+        <w:t>To print</w:t>
       </w:r>
       <w:r>
         <w:rPr>
@@ -3744,70 +3476,7 @@
           <w:szCs w:val="24"/>
           <w:lang w:val="en-US"/>
         </w:rPr>
-        <w:t xml:space="preserve">ow </w:t>
-      </w:r>
-      <w:r>
-        <w:rPr>
-          <w:rFonts w:eastAsia="Times New Roman" w:cs="Times New Roman"/>
-          <w:sz w:val="24"/>
-          <w:szCs w:val="24"/>
-          <w:lang w:val="en-US"/>
-        </w:rPr>
-        <w:t>from</w:t>
-      </w:r>
-      <w:r>
-        <w:rPr>
-          <w:rFonts w:eastAsia="Times New Roman" w:cs="Times New Roman"/>
-          <w:sz w:val="24"/>
-          <w:szCs w:val="24"/>
-          <w:lang w:val="en-US"/>
-        </w:rPr>
-        <w:t xml:space="preserve"> a table, right click on the row you wish to </w:t>
-      </w:r>
-      <w:r>
-        <w:rPr>
-          <w:rFonts w:eastAsia="Times New Roman" w:cs="Times New Roman"/>
-          <w:sz w:val="24"/>
-          <w:szCs w:val="24"/>
-          <w:lang w:val="en-US"/>
-        </w:rPr>
-        <w:t>print</w:t>
-      </w:r>
-      <w:r>
-        <w:rPr>
-          <w:rFonts w:eastAsia="Times New Roman" w:cs="Times New Roman"/>
-          <w:sz w:val="24"/>
-          <w:szCs w:val="24"/>
-          <w:lang w:val="en-US"/>
-        </w:rPr>
-        <w:t xml:space="preserve"> and choose “</w:t>
-      </w:r>
-      <w:r>
-        <w:rPr>
-          <w:rFonts w:eastAsia="Times New Roman" w:cs="Times New Roman"/>
-          <w:sz w:val="24"/>
-          <w:szCs w:val="24"/>
-          <w:lang w:val="en-US"/>
-        </w:rPr>
-        <w:t>print</w:t>
-      </w:r>
-      <w:r>
-        <w:rPr>
-          <w:rFonts w:eastAsia="Times New Roman" w:cs="Times New Roman"/>
-          <w:sz w:val="24"/>
-          <w:szCs w:val="24"/>
-          <w:lang w:val="en-US"/>
-        </w:rPr>
-        <w:t xml:space="preserve"> row</w:t>
-      </w:r>
-      <w:r>
-        <w:rPr>
-          <w:rFonts w:eastAsia="Times New Roman" w:cs="Times New Roman"/>
-          <w:sz w:val="24"/>
-          <w:szCs w:val="24"/>
-          <w:lang w:val="en-US"/>
-        </w:rPr>
-        <w:t>”.</w:t>
+        <w:t>ow from a table, right click on the row you wish to print and choose “print row”.</w:t>
       </w:r>
     </w:p>
     <w:p>
@@ -3827,6 +3496,7 @@
           <w:noProof/>
           <w:sz w:val="24"/>
           <w:szCs w:val="24"/>
+          <w:lang w:val="en-US" w:eastAsia="en-US"/>
         </w:rPr>
         <w:drawing>
           <wp:inline distT="0" distB="0" distL="0" distR="0" wp14:anchorId="077AB183" wp14:editId="08F8AAE9">
@@ -3844,7 +3514,7 @@
                     <pic:cNvPicPr/>
                   </pic:nvPicPr>
                   <pic:blipFill rotWithShape="1">
-                    <a:blip r:embed="rId19">
+                    <a:blip r:embed="rId18">
                       <a:extLst>
                         <a:ext uri="{28A0092B-C50C-407E-A947-70E740481C1C}">
                           <a14:useLocalDpi xmlns:a14="http://schemas.microsoft.com/office/drawing/2010/main" val="0"/>
@@ -3920,6 +3590,7 @@
           <w:noProof/>
           <w:sz w:val="24"/>
           <w:szCs w:val="24"/>
+          <w:lang w:val="en-US" w:eastAsia="en-US"/>
         </w:rPr>
         <w:drawing>
           <wp:inline distT="0" distB="0" distL="0" distR="0" wp14:anchorId="46C16896" wp14:editId="04D62853">
@@ -3937,7 +3608,7 @@
                     <pic:cNvPicPr/>
                   </pic:nvPicPr>
                   <pic:blipFill>
-                    <a:blip r:embed="rId20">
+                    <a:blip r:embed="rId19">
                       <a:extLst>
                         <a:ext uri="{28A0092B-C50C-407E-A947-70E740481C1C}">
                           <a14:useLocalDpi xmlns:a14="http://schemas.microsoft.com/office/drawing/2010/main" val="0"/>
@@ -3981,150 +3652,6 @@
         <w:pStyle w:val="ListParagraph"/>
         <w:numPr>
           <w:ilvl w:val="0"/>
-          <w:numId w:val="7"/>
-        </w:numPr>
-        <w:rPr>
-          <w:rFonts w:eastAsia="Times New Roman" w:cs="Times New Roman"/>
-          <w:sz w:val="24"/>
-          <w:szCs w:val="24"/>
-          <w:lang w:val="en-US"/>
-        </w:rPr>
-      </w:pPr>
-      <w:r>
-        <w:rPr>
-          <w:rFonts w:eastAsia="Times New Roman" w:cs="Times New Roman"/>
-          <w:b/>
-          <w:sz w:val="24"/>
-          <w:szCs w:val="24"/>
-          <w:lang w:val="en-US"/>
-        </w:rPr>
-        <w:t>Order the table in a descending/ascending manner</w:t>
-      </w:r>
-      <w:r>
-        <w:rPr>
-          <w:rFonts w:eastAsia="Times New Roman" w:cs="Times New Roman"/>
-          <w:b/>
-          <w:sz w:val="24"/>
-          <w:szCs w:val="24"/>
-          <w:lang w:val="en-US"/>
-        </w:rPr>
-        <w:t xml:space="preserve"> </w:t>
-      </w:r>
-      <w:r>
-        <w:rPr>
-          <w:rFonts w:eastAsia="Times New Roman" w:cs="Times New Roman"/>
-          <w:b/>
-          <w:color w:val="FF0000"/>
-          <w:sz w:val="24"/>
-          <w:szCs w:val="24"/>
-          <w:lang w:val="en-US"/>
-        </w:rPr>
-        <w:t>[</w:t>
-      </w:r>
-      <w:proofErr w:type="spellStart"/>
-      <w:r>
-        <w:rPr>
-          <w:rFonts w:eastAsia="Times New Roman" w:cs="Times New Roman"/>
-          <w:b/>
-          <w:color w:val="FF0000"/>
-          <w:sz w:val="24"/>
-          <w:szCs w:val="24"/>
-          <w:lang w:val="en-US"/>
-        </w:rPr>
-        <w:t>bener</w:t>
-      </w:r>
-      <w:proofErr w:type="spellEnd"/>
-      <w:r>
-        <w:rPr>
-          <w:rFonts w:eastAsia="Times New Roman" w:cs="Times New Roman"/>
-          <w:b/>
-          <w:color w:val="FF0000"/>
-          <w:sz w:val="24"/>
-          <w:szCs w:val="24"/>
-          <w:lang w:val="en-US"/>
-        </w:rPr>
-        <w:t xml:space="preserve"> </w:t>
-      </w:r>
-      <w:proofErr w:type="spellStart"/>
-      <w:r>
-        <w:rPr>
-          <w:rFonts w:eastAsia="Times New Roman" w:cs="Times New Roman"/>
-          <w:b/>
-          <w:color w:val="FF0000"/>
-          <w:sz w:val="24"/>
-          <w:szCs w:val="24"/>
-          <w:lang w:val="en-US"/>
-        </w:rPr>
-        <w:t>gak</w:t>
-      </w:r>
-      <w:proofErr w:type="spellEnd"/>
-      <w:r>
-        <w:rPr>
-          <w:rFonts w:eastAsia="Times New Roman" w:cs="Times New Roman"/>
-          <w:b/>
-          <w:color w:val="FF0000"/>
-          <w:sz w:val="24"/>
-          <w:szCs w:val="24"/>
-          <w:lang w:val="en-US"/>
-        </w:rPr>
-        <w:t xml:space="preserve"> </w:t>
-      </w:r>
-      <w:proofErr w:type="spellStart"/>
-      <w:r>
-        <w:rPr>
-          <w:rFonts w:eastAsia="Times New Roman" w:cs="Times New Roman"/>
-          <w:b/>
-          <w:color w:val="FF0000"/>
-          <w:sz w:val="24"/>
-          <w:szCs w:val="24"/>
-          <w:lang w:val="en-US"/>
-        </w:rPr>
-        <w:t>nih</w:t>
-      </w:r>
-      <w:proofErr w:type="spellEnd"/>
-      <w:r>
-        <w:rPr>
-          <w:rFonts w:eastAsia="Times New Roman" w:cs="Times New Roman"/>
-          <w:b/>
-          <w:color w:val="FF0000"/>
-          <w:sz w:val="24"/>
-          <w:szCs w:val="24"/>
-          <w:lang w:val="en-US"/>
-        </w:rPr>
-        <w:t xml:space="preserve"> </w:t>
-      </w:r>
-      <w:proofErr w:type="spellStart"/>
-      <w:r>
-        <w:rPr>
-          <w:rFonts w:eastAsia="Times New Roman" w:cs="Times New Roman"/>
-          <w:b/>
-          <w:color w:val="FF0000"/>
-          <w:sz w:val="24"/>
-          <w:szCs w:val="24"/>
-          <w:lang w:val="en-US"/>
-        </w:rPr>
-        <w:t>bagian</w:t>
-      </w:r>
-      <w:proofErr w:type="spellEnd"/>
-      <w:r>
-        <w:rPr>
-          <w:rFonts w:eastAsia="Times New Roman" w:cs="Times New Roman"/>
-          <w:b/>
-          <w:color w:val="FF0000"/>
-          <w:sz w:val="24"/>
-          <w:szCs w:val="24"/>
-          <w:lang w:val="en-US"/>
-        </w:rPr>
-        <w:t xml:space="preserve"> ini]</w:t>
-      </w:r>
-      <w:bookmarkStart w:id="0" w:name="_GoBack"/>
-      <w:bookmarkEnd w:id="0"/>
-    </w:p>
-    <w:p>
-      <w:pPr>
-        <w:pStyle w:val="ListParagraph"/>
-        <w:numPr>
-          <w:ilvl w:val="0"/>
           <w:numId w:val="12"/>
         </w:numPr>
         <w:ind w:left="1418" w:hanging="425"/>
@@ -4138,6 +3665,28 @@
       <w:r>
         <w:rPr>
           <w:rFonts w:eastAsia="Times New Roman" w:cs="Times New Roman"/>
+          <w:b/>
+          <w:sz w:val="24"/>
+          <w:szCs w:val="24"/>
+          <w:lang w:val="en-US"/>
+        </w:rPr>
+        <w:t>Order the table in a descending/ascending manner</w:t>
+      </w:r>
+    </w:p>
+    <w:p>
+      <w:pPr>
+        <w:pStyle w:val="ListParagraph"/>
+        <w:ind w:left="1418"/>
+        <w:rPr>
+          <w:rFonts w:eastAsia="Times New Roman" w:cs="Times New Roman"/>
+          <w:sz w:val="24"/>
+          <w:szCs w:val="24"/>
+          <w:lang w:val="en-US"/>
+        </w:rPr>
+      </w:pPr>
+      <w:r>
+        <w:rPr>
+          <w:rFonts w:eastAsia="Times New Roman" w:cs="Times New Roman"/>
           <w:sz w:val="24"/>
           <w:szCs w:val="24"/>
           <w:lang w:val="en-US"/>
@@ -4151,7 +3700,27 @@
           <w:szCs w:val="24"/>
           <w:lang w:val="en-US"/>
         </w:rPr>
-        <w:t xml:space="preserve">, once for ordering in descending manner, and twice for ordering in ascending manner. </w:t>
+        <w:t xml:space="preserve">, once for ordering in descending manner, and </w:t>
+      </w:r>
+      <w:r>
+        <w:rPr>
+          <w:rFonts w:eastAsia="Times New Roman" w:cs="Times New Roman"/>
+          <w:sz w:val="24"/>
+          <w:szCs w:val="24"/>
+          <w:lang w:val="en-US"/>
+        </w:rPr>
+        <w:t>again to s</w:t>
+      </w:r>
+      <w:bookmarkStart w:id="0" w:name="_GoBack"/>
+      <w:bookmarkEnd w:id="0"/>
+      <w:r>
+        <w:rPr>
+          <w:rFonts w:eastAsia="Times New Roman" w:cs="Times New Roman"/>
+          <w:sz w:val="24"/>
+          <w:szCs w:val="24"/>
+          <w:lang w:val="en-US"/>
+        </w:rPr>
+        <w:t>ort in the opposite (ascending) manner.</w:t>
       </w:r>
     </w:p>
     <w:p>
@@ -4190,93 +3759,6 @@
         </w:rPr>
         <w:t>JOB DESCRIPTIONS</w:t>
       </w:r>
-      <w:r>
-        <w:rPr>
-          <w:rFonts w:eastAsia="Times New Roman" w:cs="Times New Roman"/>
-          <w:sz w:val="28"/>
-          <w:szCs w:val="28"/>
-          <w:lang w:val="en-US"/>
-        </w:rPr>
-        <w:t xml:space="preserve"> </w:t>
-      </w:r>
-      <w:r>
-        <w:rPr>
-          <w:rFonts w:eastAsia="Times New Roman" w:cs="Times New Roman"/>
-          <w:color w:val="FF0000"/>
-          <w:sz w:val="28"/>
-          <w:szCs w:val="28"/>
-          <w:lang w:val="en-US"/>
-        </w:rPr>
-        <w:t>[</w:t>
-      </w:r>
-      <w:proofErr w:type="spellStart"/>
-      <w:r>
-        <w:rPr>
-          <w:rFonts w:eastAsia="Times New Roman" w:cs="Times New Roman"/>
-          <w:color w:val="FF0000"/>
-          <w:sz w:val="28"/>
-          <w:szCs w:val="28"/>
-          <w:lang w:val="en-US"/>
-        </w:rPr>
-        <w:t>spesifik</w:t>
-      </w:r>
-      <w:proofErr w:type="spellEnd"/>
-      <w:r>
-        <w:rPr>
-          <w:rFonts w:eastAsia="Times New Roman" w:cs="Times New Roman"/>
-          <w:color w:val="FF0000"/>
-          <w:sz w:val="28"/>
-          <w:szCs w:val="28"/>
-          <w:lang w:val="en-US"/>
-        </w:rPr>
-        <w:t xml:space="preserve"> </w:t>
-      </w:r>
-      <w:proofErr w:type="spellStart"/>
-      <w:r>
-        <w:rPr>
-          <w:rFonts w:eastAsia="Times New Roman" w:cs="Times New Roman"/>
-          <w:color w:val="FF0000"/>
-          <w:sz w:val="28"/>
-          <w:szCs w:val="28"/>
-          <w:lang w:val="en-US"/>
-        </w:rPr>
-        <w:t>apa</w:t>
-      </w:r>
-      <w:proofErr w:type="spellEnd"/>
-      <w:r>
-        <w:rPr>
-          <w:rFonts w:eastAsia="Times New Roman" w:cs="Times New Roman"/>
-          <w:color w:val="FF0000"/>
-          <w:sz w:val="28"/>
-          <w:szCs w:val="28"/>
-          <w:lang w:val="en-US"/>
-        </w:rPr>
-        <w:t xml:space="preserve"> </w:t>
-      </w:r>
-      <w:proofErr w:type="spellStart"/>
-      <w:r>
-        <w:rPr>
-          <w:rFonts w:eastAsia="Times New Roman" w:cs="Times New Roman"/>
-          <w:color w:val="FF0000"/>
-          <w:sz w:val="28"/>
-          <w:szCs w:val="28"/>
-          <w:lang w:val="en-US"/>
-        </w:rPr>
-        <w:t>gimana</w:t>
-      </w:r>
-      <w:proofErr w:type="spellEnd"/>
-      <w:proofErr w:type="gramStart"/>
-      <w:r>
-        <w:rPr>
-          <w:rFonts w:eastAsia="Times New Roman" w:cs="Times New Roman"/>
-          <w:color w:val="FF0000"/>
-          <w:sz w:val="28"/>
-          <w:szCs w:val="28"/>
-          <w:lang w:val="en-US"/>
-        </w:rPr>
-        <w:t>??]</w:t>
-      </w:r>
-      <w:proofErr w:type="gramEnd"/>
     </w:p>
     <w:p>
       <w:pPr>
@@ -4303,56 +3785,16 @@
           <w:szCs w:val="24"/>
           <w:lang w:val="en-US"/>
         </w:rPr>
-        <w:t xml:space="preserve">Andi </w:t>
-      </w:r>
-      <w:proofErr w:type="spellStart"/>
-      <w:r>
-        <w:rPr>
-          <w:rFonts w:eastAsia="Times New Roman" w:cs="Times New Roman"/>
-          <w:sz w:val="24"/>
-          <w:szCs w:val="24"/>
-          <w:lang w:val="en-US"/>
-        </w:rPr>
-        <w:t>Rahmat</w:t>
-      </w:r>
-      <w:proofErr w:type="spellEnd"/>
-      <w:r>
-        <w:rPr>
-          <w:rFonts w:eastAsia="Times New Roman" w:cs="Times New Roman"/>
-          <w:sz w:val="24"/>
-          <w:szCs w:val="24"/>
-          <w:lang w:val="en-US"/>
-        </w:rPr>
-        <w:t xml:space="preserve"> Ramadhan </w:t>
-      </w:r>
-      <w:proofErr w:type="gramStart"/>
-      <w:r>
-        <w:rPr>
-          <w:rFonts w:eastAsia="Times New Roman" w:cs="Times New Roman"/>
-          <w:sz w:val="24"/>
-          <w:szCs w:val="24"/>
-          <w:lang w:val="en-US"/>
-        </w:rPr>
-        <w:t>H :</w:t>
-      </w:r>
-      <w:proofErr w:type="gramEnd"/>
-      <w:r>
-        <w:rPr>
-          <w:rFonts w:eastAsia="Times New Roman" w:cs="Times New Roman"/>
-          <w:sz w:val="24"/>
-          <w:szCs w:val="24"/>
-          <w:lang w:val="en-US"/>
-        </w:rPr>
-        <w:t xml:space="preserve"> Programmer</w:t>
-      </w:r>
-      <w:r>
-        <w:rPr>
-          <w:rFonts w:eastAsia="Times New Roman" w:cs="Times New Roman"/>
-          <w:sz w:val="24"/>
-          <w:szCs w:val="24"/>
-          <w:lang w:val="en-US"/>
-        </w:rPr>
-        <w:t>(?)</w:t>
+        <w:t>Andi R</w:t>
+      </w:r>
+      <w:r>
+        <w:rPr>
+          <w:rFonts w:eastAsia="Times New Roman" w:cs="Times New Roman"/>
+          <w:sz w:val="24"/>
+          <w:szCs w:val="24"/>
+          <w:lang w:val="en-US"/>
+        </w:rPr>
+        <w:t>ahmat Ramadhan H: Programming, GUI</w:t>
       </w:r>
     </w:p>
     <w:p>
@@ -4373,74 +3815,14 @@
           <w:lang w:val="en-US"/>
         </w:rPr>
       </w:pPr>
-      <w:proofErr w:type="spellStart"/>
-      <w:r>
-        <w:rPr>
-          <w:rFonts w:eastAsia="Times New Roman" w:cs="Times New Roman"/>
-          <w:sz w:val="24"/>
-          <w:szCs w:val="24"/>
-          <w:lang w:val="en-US"/>
-        </w:rPr>
-        <w:t>Farras</w:t>
-      </w:r>
-      <w:proofErr w:type="spellEnd"/>
-      <w:r>
-        <w:rPr>
-          <w:rFonts w:eastAsia="Times New Roman" w:cs="Times New Roman"/>
-          <w:sz w:val="24"/>
-          <w:szCs w:val="24"/>
-          <w:lang w:val="en-US"/>
-        </w:rPr>
-        <w:t xml:space="preserve"> </w:t>
-      </w:r>
-      <w:proofErr w:type="spellStart"/>
-      <w:r>
-        <w:rPr>
-          <w:rFonts w:eastAsia="Times New Roman" w:cs="Times New Roman"/>
-          <w:sz w:val="24"/>
-          <w:szCs w:val="24"/>
-          <w:lang w:val="en-US"/>
-        </w:rPr>
-        <w:t>Apsari</w:t>
-      </w:r>
-      <w:proofErr w:type="spellEnd"/>
-      <w:r>
-        <w:rPr>
-          <w:rFonts w:eastAsia="Times New Roman" w:cs="Times New Roman"/>
-          <w:sz w:val="24"/>
-          <w:szCs w:val="24"/>
-          <w:lang w:val="en-US"/>
-        </w:rPr>
-        <w:t xml:space="preserve"> </w:t>
-      </w:r>
-      <w:proofErr w:type="gramStart"/>
-      <w:r>
-        <w:rPr>
-          <w:rFonts w:eastAsia="Times New Roman" w:cs="Times New Roman"/>
-          <w:sz w:val="24"/>
-          <w:szCs w:val="24"/>
-          <w:lang w:val="en-US"/>
-        </w:rPr>
-        <w:t>P :</w:t>
-      </w:r>
-      <w:proofErr w:type="gramEnd"/>
-      <w:r>
-        <w:rPr>
-          <w:rFonts w:eastAsia="Times New Roman" w:cs="Times New Roman"/>
-          <w:sz w:val="24"/>
-          <w:szCs w:val="24"/>
-          <w:lang w:val="en-US"/>
-        </w:rPr>
-        <w:t xml:space="preserve"> </w:t>
-      </w:r>
-      <w:r>
-        <w:rPr>
-          <w:rFonts w:eastAsia="Times New Roman" w:cs="Times New Roman"/>
-          <w:sz w:val="24"/>
-          <w:szCs w:val="24"/>
-          <w:lang w:val="en-US"/>
-        </w:rPr>
-        <w:t>Project Manager(?)</w:t>
+      <w:r>
+        <w:rPr>
+          <w:rFonts w:eastAsia="Times New Roman" w:cs="Times New Roman"/>
+          <w:sz w:val="24"/>
+          <w:szCs w:val="24"/>
+          <w:lang w:val="en-US"/>
+        </w:rPr>
+        <w:t>Farras Apsari P: Project Management, Documentation</w:t>
       </w:r>
     </w:p>
     <w:p>
@@ -4461,7 +3843,6 @@
           <w:lang w:val="en-US"/>
         </w:rPr>
       </w:pPr>
-      <w:proofErr w:type="spellStart"/>
       <w:r>
         <w:rPr>
           <w:rFonts w:eastAsia="Times New Roman" w:cs="Times New Roman"/>
@@ -4471,44 +3852,14 @@
         </w:rPr>
         <w:t>Irsyad</w:t>
       </w:r>
-      <w:proofErr w:type="spellEnd"/>
-      <w:r>
-        <w:rPr>
-          <w:rFonts w:eastAsia="Times New Roman" w:cs="Times New Roman"/>
-          <w:sz w:val="24"/>
-          <w:szCs w:val="24"/>
-          <w:lang w:val="en-US"/>
-        </w:rPr>
-        <w:t xml:space="preserve"> </w:t>
-      </w:r>
-      <w:proofErr w:type="gramStart"/>
-      <w:r>
-        <w:rPr>
-          <w:rFonts w:eastAsia="Times New Roman" w:cs="Times New Roman"/>
-          <w:sz w:val="24"/>
-          <w:szCs w:val="24"/>
-          <w:lang w:val="en-US"/>
-        </w:rPr>
-        <w:t>Nabil :</w:t>
-      </w:r>
-      <w:proofErr w:type="gramEnd"/>
-      <w:r>
-        <w:rPr>
-          <w:rFonts w:eastAsia="Times New Roman" w:cs="Times New Roman"/>
-          <w:sz w:val="24"/>
-          <w:szCs w:val="24"/>
-          <w:lang w:val="en-US"/>
-        </w:rPr>
-        <w:t xml:space="preserve"> Programmer</w:t>
-      </w:r>
-      <w:r>
-        <w:rPr>
-          <w:rFonts w:eastAsia="Times New Roman" w:cs="Times New Roman"/>
-          <w:sz w:val="24"/>
-          <w:szCs w:val="24"/>
-          <w:lang w:val="en-US"/>
-        </w:rPr>
-        <w:t>(?)</w:t>
+      <w:r>
+        <w:rPr>
+          <w:rFonts w:eastAsia="Times New Roman" w:cs="Times New Roman"/>
+          <w:sz w:val="24"/>
+          <w:szCs w:val="24"/>
+          <w:lang w:val="en-US"/>
+        </w:rPr>
+        <w:t xml:space="preserve"> Nabil: Programming, Database Management</w:t>
       </w:r>
     </w:p>
     <w:p>
@@ -4536,56 +3887,7 @@
           <w:szCs w:val="24"/>
           <w:lang w:val="en-US"/>
         </w:rPr>
-        <w:t xml:space="preserve">Ricky </w:t>
-      </w:r>
-      <w:proofErr w:type="spellStart"/>
-      <w:r>
-        <w:rPr>
-          <w:rFonts w:eastAsia="Times New Roman" w:cs="Times New Roman"/>
-          <w:sz w:val="24"/>
-          <w:szCs w:val="24"/>
-          <w:lang w:val="en-US"/>
-        </w:rPr>
-        <w:t>Arkan</w:t>
-      </w:r>
-      <w:proofErr w:type="spellEnd"/>
-      <w:r>
-        <w:rPr>
-          <w:rFonts w:eastAsia="Times New Roman" w:cs="Times New Roman"/>
-          <w:sz w:val="24"/>
-          <w:szCs w:val="24"/>
-          <w:lang w:val="en-US"/>
-        </w:rPr>
-        <w:t xml:space="preserve"> </w:t>
-      </w:r>
-      <w:proofErr w:type="gramStart"/>
-      <w:r>
-        <w:rPr>
-          <w:rFonts w:eastAsia="Times New Roman" w:cs="Times New Roman"/>
-          <w:sz w:val="24"/>
-          <w:szCs w:val="24"/>
-          <w:lang w:val="en-US"/>
-        </w:rPr>
-        <w:t>S :</w:t>
-      </w:r>
-      <w:proofErr w:type="gramEnd"/>
-      <w:r>
-        <w:rPr>
-          <w:rFonts w:eastAsia="Times New Roman" w:cs="Times New Roman"/>
-          <w:sz w:val="24"/>
-          <w:szCs w:val="24"/>
-          <w:lang w:val="en-US"/>
-        </w:rPr>
-        <w:t xml:space="preserve"> Programmer</w:t>
-      </w:r>
-      <w:r>
-        <w:rPr>
-          <w:rFonts w:eastAsia="Times New Roman" w:cs="Times New Roman"/>
-          <w:sz w:val="24"/>
-          <w:szCs w:val="24"/>
-          <w:lang w:val="en-US"/>
-        </w:rPr>
-        <w:t>(?)</w:t>
+        <w:t>Ricky Arkan S : Programming, Documentation</w:t>
       </w:r>
     </w:p>
     <w:sectPr>
@@ -4599,7 +3901,7 @@
 </file>
 
 <file path=word/endnotes.xml><?xml version="1.0" encoding="utf-8"?>
-<w:endnotes xmlns:wpc="http://schemas.microsoft.com/office/word/2010/wordprocessingCanvas" xmlns:mc="http://schemas.openxmlformats.org/markup-compatibility/2006" xmlns:o="urn:schemas-microsoft-com:office:office" xmlns:r="http://schemas.openxmlformats.org/officeDocument/2006/relationships" xmlns:m="http://schemas.openxmlformats.org/officeDocument/2006/math" xmlns:v="urn:schemas-microsoft-com:vml" xmlns:wp14="http://schemas.microsoft.com/office/word/2010/wordprocessingDrawing" xmlns:wp="http://schemas.openxmlformats.org/drawingml/2006/wordprocessingDrawing" xmlns:w10="urn:schemas-microsoft-com:office:word" xmlns:w="http://schemas.openxmlformats.org/wordprocessingml/2006/main" xmlns:w14="http://schemas.microsoft.com/office/word/2010/wordml" xmlns:wpg="http://schemas.microsoft.com/office/word/2010/wordprocessingGroup" xmlns:wpi="http://schemas.microsoft.com/office/word/2010/wordprocessingInk" xmlns:wne="http://schemas.microsoft.com/office/word/2006/wordml" xmlns:wps="http://schemas.microsoft.com/office/word/2010/wordprocessingShape" mc:Ignorable="w14 wp14">
+<w:endnotes xmlns:wpc="http://schemas.microsoft.com/office/word/2010/wordprocessingCanvas" xmlns:mc="http://schemas.openxmlformats.org/markup-compatibility/2006" xmlns:o="urn:schemas-microsoft-com:office:office" xmlns:r="http://schemas.openxmlformats.org/officeDocument/2006/relationships" xmlns:m="http://schemas.openxmlformats.org/officeDocument/2006/math" xmlns:v="urn:schemas-microsoft-com:vml" xmlns:wp14="http://schemas.microsoft.com/office/word/2010/wordprocessingDrawing" xmlns:wp="http://schemas.openxmlformats.org/drawingml/2006/wordprocessingDrawing" xmlns:w10="urn:schemas-microsoft-com:office:word" xmlns:w="http://schemas.openxmlformats.org/wordprocessingml/2006/main" xmlns:w14="http://schemas.microsoft.com/office/word/2010/wordml" xmlns:w15="http://schemas.microsoft.com/office/word/2012/wordml" xmlns:wpg="http://schemas.microsoft.com/office/word/2010/wordprocessingGroup" xmlns:wpi="http://schemas.microsoft.com/office/word/2010/wordprocessingInk" xmlns:wne="http://schemas.microsoft.com/office/word/2006/wordml" xmlns:wps="http://schemas.microsoft.com/office/word/2010/wordprocessingShape" mc:Ignorable="w14 w15 wp14">
   <w:endnote w:type="separator" w:id="-1">
     <w:p>
       <w:pPr>
@@ -4624,7 +3926,7 @@
 </file>
 
 <file path=word/footnotes.xml><?xml version="1.0" encoding="utf-8"?>
-<w:footnotes xmlns:wpc="http://schemas.microsoft.com/office/word/2010/wordprocessingCanvas" xmlns:mc="http://schemas.openxmlformats.org/markup-compatibility/2006" xmlns:o="urn:schemas-microsoft-com:office:office" xmlns:r="http://schemas.openxmlformats.org/officeDocument/2006/relationships" xmlns:m="http://schemas.openxmlformats.org/officeDocument/2006/math" xmlns:v="urn:schemas-microsoft-com:vml" xmlns:wp14="http://schemas.microsoft.com/office/word/2010/wordprocessingDrawing" xmlns:wp="http://schemas.openxmlformats.org/drawingml/2006/wordprocessingDrawing" xmlns:w10="urn:schemas-microsoft-com:office:word" xmlns:w="http://schemas.openxmlformats.org/wordprocessingml/2006/main" xmlns:w14="http://schemas.microsoft.com/office/word/2010/wordml" xmlns:wpg="http://schemas.microsoft.com/office/word/2010/wordprocessingGroup" xmlns:wpi="http://schemas.microsoft.com/office/word/2010/wordprocessingInk" xmlns:wne="http://schemas.microsoft.com/office/word/2006/wordml" xmlns:wps="http://schemas.microsoft.com/office/word/2010/wordprocessingShape" mc:Ignorable="w14 wp14">
+<w:footnotes xmlns:wpc="http://schemas.microsoft.com/office/word/2010/wordprocessingCanvas" xmlns:mc="http://schemas.openxmlformats.org/markup-compatibility/2006" xmlns:o="urn:schemas-microsoft-com:office:office" xmlns:r="http://schemas.openxmlformats.org/officeDocument/2006/relationships" xmlns:m="http://schemas.openxmlformats.org/officeDocument/2006/math" xmlns:v="urn:schemas-microsoft-com:vml" xmlns:wp14="http://schemas.microsoft.com/office/word/2010/wordprocessingDrawing" xmlns:wp="http://schemas.openxmlformats.org/drawingml/2006/wordprocessingDrawing" xmlns:w10="urn:schemas-microsoft-com:office:word" xmlns:w="http://schemas.openxmlformats.org/wordprocessingml/2006/main" xmlns:w14="http://schemas.microsoft.com/office/word/2010/wordml" xmlns:w15="http://schemas.microsoft.com/office/word/2012/wordml" xmlns:wpg="http://schemas.microsoft.com/office/word/2010/wordprocessingGroup" xmlns:wpi="http://schemas.microsoft.com/office/word/2010/wordprocessingInk" xmlns:wne="http://schemas.microsoft.com/office/word/2006/wordml" xmlns:wps="http://schemas.microsoft.com/office/word/2010/wordprocessingShape" mc:Ignorable="w14 w15 wp14">
   <w:footnote w:type="separator" w:id="-1">
     <w:p>
       <w:pPr>
@@ -4649,8 +3951,8 @@
 </file>
 
 <file path=word/numbering.xml><?xml version="1.0" encoding="utf-8"?>
-<w:numbering xmlns:wpc="http://schemas.microsoft.com/office/word/2010/wordprocessingCanvas" xmlns:mc="http://schemas.openxmlformats.org/markup-compatibility/2006" xmlns:o="urn:schemas-microsoft-com:office:office" xmlns:r="http://schemas.openxmlformats.org/officeDocument/2006/relationships" xmlns:m="http://schemas.openxmlformats.org/officeDocument/2006/math" xmlns:v="urn:schemas-microsoft-com:vml" xmlns:wp14="http://schemas.microsoft.com/office/word/2010/wordprocessingDrawing" xmlns:wp="http://schemas.openxmlformats.org/drawingml/2006/wordprocessingDrawing" xmlns:w10="urn:schemas-microsoft-com:office:word" xmlns:w="http://schemas.openxmlformats.org/wordprocessingml/2006/main" xmlns:w14="http://schemas.microsoft.com/office/word/2010/wordml" xmlns:wpg="http://schemas.microsoft.com/office/word/2010/wordprocessingGroup" xmlns:wpi="http://schemas.microsoft.com/office/word/2010/wordprocessingInk" xmlns:wne="http://schemas.microsoft.com/office/word/2006/wordml" xmlns:wps="http://schemas.microsoft.com/office/word/2010/wordprocessingShape" mc:Ignorable="w14 wp14">
-  <w:abstractNum w:abstractNumId="0">
+<w:numbering xmlns:wpc="http://schemas.microsoft.com/office/word/2010/wordprocessingCanvas" xmlns:mc="http://schemas.openxmlformats.org/markup-compatibility/2006" xmlns:o="urn:schemas-microsoft-com:office:office" xmlns:r="http://schemas.openxmlformats.org/officeDocument/2006/relationships" xmlns:m="http://schemas.openxmlformats.org/officeDocument/2006/math" xmlns:v="urn:schemas-microsoft-com:vml" xmlns:wp14="http://schemas.microsoft.com/office/word/2010/wordprocessingDrawing" xmlns:wp="http://schemas.openxmlformats.org/drawingml/2006/wordprocessingDrawing" xmlns:w10="urn:schemas-microsoft-com:office:word" xmlns:w="http://schemas.openxmlformats.org/wordprocessingml/2006/main" xmlns:w14="http://schemas.microsoft.com/office/word/2010/wordml" xmlns:w15="http://schemas.microsoft.com/office/word/2012/wordml" xmlns:wpg="http://schemas.microsoft.com/office/word/2010/wordprocessingGroup" xmlns:wpi="http://schemas.microsoft.com/office/word/2010/wordprocessingInk" xmlns:wne="http://schemas.microsoft.com/office/word/2006/wordml" xmlns:wps="http://schemas.microsoft.com/office/word/2010/wordprocessingShape" mc:Ignorable="w14 w15 wp14">
+  <w:abstractNum w:abstractNumId="0" w15:restartNumberingAfterBreak="0">
     <w:nsid w:val="16C1274E"/>
     <w:multiLevelType w:val="hybridMultilevel"/>
     <w:tmpl w:val="41F00D42"/>
@@ -4739,7 +4041,7 @@
       </w:pPr>
     </w:lvl>
   </w:abstractNum>
-  <w:abstractNum w:abstractNumId="1">
+  <w:abstractNum w:abstractNumId="1" w15:restartNumberingAfterBreak="0">
     <w:nsid w:val="19FA432E"/>
     <w:multiLevelType w:val="hybridMultilevel"/>
     <w:tmpl w:val="CE90FBBC"/>
@@ -4828,7 +4130,7 @@
       </w:pPr>
     </w:lvl>
   </w:abstractNum>
-  <w:abstractNum w:abstractNumId="2">
+  <w:abstractNum w:abstractNumId="2" w15:restartNumberingAfterBreak="0">
     <w:nsid w:val="21807613"/>
     <w:multiLevelType w:val="multilevel"/>
     <w:tmpl w:val="050C0100"/>
@@ -4945,7 +4247,7 @@
       </w:pPr>
     </w:lvl>
   </w:abstractNum>
-  <w:abstractNum w:abstractNumId="3">
+  <w:abstractNum w:abstractNumId="3" w15:restartNumberingAfterBreak="0">
     <w:nsid w:val="342E024C"/>
     <w:multiLevelType w:val="hybridMultilevel"/>
     <w:tmpl w:val="00424AAA"/>
@@ -5058,7 +4360,7 @@
       </w:rPr>
     </w:lvl>
   </w:abstractNum>
-  <w:abstractNum w:abstractNumId="4">
+  <w:abstractNum w:abstractNumId="4" w15:restartNumberingAfterBreak="0">
     <w:nsid w:val="3F53167F"/>
     <w:multiLevelType w:val="hybridMultilevel"/>
     <w:tmpl w:val="8CC01E9E"/>
@@ -5147,7 +4449,7 @@
       </w:pPr>
     </w:lvl>
   </w:abstractNum>
-  <w:abstractNum w:abstractNumId="5">
+  <w:abstractNum w:abstractNumId="5" w15:restartNumberingAfterBreak="0">
     <w:nsid w:val="4424558F"/>
     <w:multiLevelType w:val="hybridMultilevel"/>
     <w:tmpl w:val="4B44D0EE"/>
@@ -5236,7 +4538,7 @@
       </w:pPr>
     </w:lvl>
   </w:abstractNum>
-  <w:abstractNum w:abstractNumId="6">
+  <w:abstractNum w:abstractNumId="6" w15:restartNumberingAfterBreak="0">
     <w:nsid w:val="452E3718"/>
     <w:multiLevelType w:val="multilevel"/>
     <w:tmpl w:val="C03C765A"/>
@@ -5349,7 +4651,7 @@
       </w:rPr>
     </w:lvl>
   </w:abstractNum>
-  <w:abstractNum w:abstractNumId="7">
+  <w:abstractNum w:abstractNumId="7" w15:restartNumberingAfterBreak="0">
     <w:nsid w:val="5043683B"/>
     <w:multiLevelType w:val="hybridMultilevel"/>
     <w:tmpl w:val="BB309FBC"/>
@@ -5462,7 +4764,7 @@
       </w:rPr>
     </w:lvl>
   </w:abstractNum>
-  <w:abstractNum w:abstractNumId="8">
+  <w:abstractNum w:abstractNumId="8" w15:restartNumberingAfterBreak="0">
     <w:nsid w:val="52A37523"/>
     <w:multiLevelType w:val="hybridMultilevel"/>
     <w:tmpl w:val="A6521AC2"/>
@@ -5575,7 +4877,7 @@
       </w:rPr>
     </w:lvl>
   </w:abstractNum>
-  <w:abstractNum w:abstractNumId="9">
+  <w:abstractNum w:abstractNumId="9" w15:restartNumberingAfterBreak="0">
     <w:nsid w:val="54395B7A"/>
     <w:multiLevelType w:val="hybridMultilevel"/>
     <w:tmpl w:val="4C4C610C"/>
@@ -5688,7 +4990,7 @@
       </w:rPr>
     </w:lvl>
   </w:abstractNum>
-  <w:abstractNum w:abstractNumId="10">
+  <w:abstractNum w:abstractNumId="10" w15:restartNumberingAfterBreak="0">
     <w:nsid w:val="748E4356"/>
     <w:multiLevelType w:val="multilevel"/>
     <w:tmpl w:val="120A5FE8"/>
@@ -5801,7 +5103,7 @@
       </w:pPr>
     </w:lvl>
   </w:abstractNum>
-  <w:abstractNum w:abstractNumId="11">
+  <w:abstractNum w:abstractNumId="11" w15:restartNumberingAfterBreak="0">
     <w:nsid w:val="7D9B6429"/>
     <w:multiLevelType w:val="hybridMultilevel"/>
     <w:tmpl w:val="1340C916"/>
@@ -5890,7 +5192,7 @@
       </w:pPr>
     </w:lvl>
   </w:abstractNum>
-  <w:abstractNum w:abstractNumId="12">
+  <w:abstractNum w:abstractNumId="12" w15:restartNumberingAfterBreak="0">
     <w:nsid w:val="7FA3604D"/>
     <w:multiLevelType w:val="hybridMultilevel"/>
     <w:tmpl w:val="52365CDC"/>
@@ -6046,7 +5348,7 @@
 </file>
 
 <file path=word/styles.xml><?xml version="1.0" encoding="utf-8"?>
-<w:styles xmlns:mc="http://schemas.openxmlformats.org/markup-compatibility/2006" xmlns:r="http://schemas.openxmlformats.org/officeDocument/2006/relationships" xmlns:w="http://schemas.openxmlformats.org/wordprocessingml/2006/main" xmlns:w14="http://schemas.microsoft.com/office/word/2010/wordml" mc:Ignorable="w14">
+<w:styles xmlns:mc="http://schemas.openxmlformats.org/markup-compatibility/2006" xmlns:r="http://schemas.openxmlformats.org/officeDocument/2006/relationships" xmlns:w="http://schemas.openxmlformats.org/wordprocessingml/2006/main" xmlns:w14="http://schemas.microsoft.com/office/word/2010/wordml" xmlns:w15="http://schemas.microsoft.com/office/word/2012/wordml" mc:Ignorable="w14 w15">
   <w:docDefaults>
     <w:rPrDefault>
       <w:rPr>
@@ -6062,144 +5364,378 @@
       </w:pPr>
     </w:pPrDefault>
   </w:docDefaults>
-  <w:latentStyles w:defLockedState="0" w:defUIPriority="99" w:defSemiHidden="1" w:defUnhideWhenUsed="1" w:defQFormat="0" w:count="267">
-    <w:lsdException w:name="Normal" w:semiHidden="0" w:uiPriority="0" w:unhideWhenUsed="0" w:qFormat="1"/>
-    <w:lsdException w:name="heading 1" w:semiHidden="0" w:uiPriority="9" w:unhideWhenUsed="0" w:qFormat="1"/>
-    <w:lsdException w:name="heading 2" w:uiPriority="9" w:qFormat="1"/>
-    <w:lsdException w:name="heading 3" w:uiPriority="9" w:qFormat="1"/>
-    <w:lsdException w:name="heading 4" w:uiPriority="9" w:qFormat="1"/>
-    <w:lsdException w:name="heading 5" w:uiPriority="9" w:qFormat="1"/>
-    <w:lsdException w:name="heading 6" w:uiPriority="9" w:qFormat="1"/>
-    <w:lsdException w:name="heading 7" w:uiPriority="9" w:qFormat="1"/>
-    <w:lsdException w:name="heading 8" w:uiPriority="9" w:qFormat="1"/>
-    <w:lsdException w:name="heading 9" w:uiPriority="9" w:qFormat="1"/>
-    <w:lsdException w:name="toc 1" w:uiPriority="39"/>
-    <w:lsdException w:name="toc 2" w:uiPriority="39"/>
-    <w:lsdException w:name="toc 3" w:uiPriority="39"/>
-    <w:lsdException w:name="toc 4" w:uiPriority="39"/>
-    <w:lsdException w:name="toc 5" w:uiPriority="39"/>
-    <w:lsdException w:name="toc 6" w:uiPriority="39"/>
-    <w:lsdException w:name="toc 7" w:uiPriority="39"/>
-    <w:lsdException w:name="toc 8" w:uiPriority="39"/>
-    <w:lsdException w:name="toc 9" w:uiPriority="39"/>
-    <w:lsdException w:name="caption" w:uiPriority="35" w:qFormat="1"/>
-    <w:lsdException w:name="Title" w:semiHidden="0" w:uiPriority="10" w:unhideWhenUsed="0" w:qFormat="1"/>
-    <w:lsdException w:name="Default Paragraph Font" w:uiPriority="1"/>
-    <w:lsdException w:name="Subtitle" w:semiHidden="0" w:uiPriority="11" w:unhideWhenUsed="0" w:qFormat="1"/>
-    <w:lsdException w:name="Strong" w:semiHidden="0" w:uiPriority="22" w:unhideWhenUsed="0" w:qFormat="1"/>
-    <w:lsdException w:name="Emphasis" w:semiHidden="0" w:uiPriority="20" w:unhideWhenUsed="0" w:qFormat="1"/>
-    <w:lsdException w:name="Table Grid" w:semiHidden="0" w:uiPriority="59" w:unhideWhenUsed="0"/>
-    <w:lsdException w:name="Placeholder Text" w:unhideWhenUsed="0"/>
-    <w:lsdException w:name="No Spacing" w:semiHidden="0" w:uiPriority="1" w:unhideWhenUsed="0" w:qFormat="1"/>
-    <w:lsdException w:name="Light Shading" w:semiHidden="0" w:uiPriority="60" w:unhideWhenUsed="0"/>
-    <w:lsdException w:name="Light List" w:semiHidden="0" w:uiPriority="61" w:unhideWhenUsed="0"/>
-    <w:lsdException w:name="Light Grid" w:semiHidden="0" w:uiPriority="62" w:unhideWhenUsed="0"/>
-    <w:lsdException w:name="Medium Shading 1" w:semiHidden="0" w:uiPriority="63" w:unhideWhenUsed="0"/>
-    <w:lsdException w:name="Medium Shading 2" w:semiHidden="0" w:uiPriority="64" w:unhideWhenUsed="0"/>
-    <w:lsdException w:name="Medium List 1" w:semiHidden="0" w:uiPriority="65" w:unhideWhenUsed="0"/>
-    <w:lsdException w:name="Medium List 2" w:semiHidden="0" w:uiPriority="66" w:unhideWhenUsed="0"/>
-    <w:lsdException w:name="Medium Grid 1" w:semiHidden="0" w:uiPriority="67" w:unhideWhenUsed="0"/>
-    <w:lsdException w:name="Medium Grid 2" w:semiHidden="0" w:uiPriority="68" w:unhideWhenUsed="0"/>
-    <w:lsdException w:name="Medium Grid 3" w:semiHidden="0" w:uiPriority="69" w:unhideWhenUsed="0"/>
-    <w:lsdException w:name="Dark List" w:semiHidden="0" w:uiPriority="70" w:unhideWhenUsed="0"/>
-    <w:lsdException w:name="Colorful Shading" w:semiHidden="0" w:uiPriority="71" w:unhideWhenUsed="0"/>
-    <w:lsdException w:name="Colorful List" w:semiHidden="0" w:uiPriority="72" w:unhideWhenUsed="0"/>
-    <w:lsdException w:name="Colorful Grid" w:semiHidden="0" w:uiPriority="73" w:unhideWhenUsed="0"/>
-    <w:lsdException w:name="Light Shading Accent 1" w:semiHidden="0" w:uiPriority="60" w:unhideWhenUsed="0"/>
-    <w:lsdException w:name="Light List Accent 1" w:semiHidden="0" w:uiPriority="61" w:unhideWhenUsed="0"/>
-    <w:lsdException w:name="Light Grid Accent 1" w:semiHidden="0" w:uiPriority="62" w:unhideWhenUsed="0"/>
-    <w:lsdException w:name="Medium Shading 1 Accent 1" w:semiHidden="0" w:uiPriority="63" w:unhideWhenUsed="0"/>
-    <w:lsdException w:name="Medium Shading 2 Accent 1" w:semiHidden="0" w:uiPriority="64" w:unhideWhenUsed="0"/>
-    <w:lsdException w:name="Medium List 1 Accent 1" w:semiHidden="0" w:uiPriority="65" w:unhideWhenUsed="0"/>
-    <w:lsdException w:name="Revision" w:unhideWhenUsed="0"/>
-    <w:lsdException w:name="List Paragraph" w:semiHidden="0" w:uiPriority="34" w:unhideWhenUsed="0" w:qFormat="1"/>
-    <w:lsdException w:name="Quote" w:semiHidden="0" w:uiPriority="29" w:unhideWhenUsed="0" w:qFormat="1"/>
-    <w:lsdException w:name="Intense Quote" w:semiHidden="0" w:uiPriority="30" w:unhideWhenUsed="0" w:qFormat="1"/>
-    <w:lsdException w:name="Medium List 2 Accent 1" w:semiHidden="0" w:uiPriority="66" w:unhideWhenUsed="0"/>
-    <w:lsdException w:name="Medium Grid 1 Accent 1" w:semiHidden="0" w:uiPriority="67" w:unhideWhenUsed="0"/>
-    <w:lsdException w:name="Medium Grid 2 Accent 1" w:semiHidden="0" w:uiPriority="68" w:unhideWhenUsed="0"/>
-    <w:lsdException w:name="Medium Grid 3 Accent 1" w:semiHidden="0" w:uiPriority="69" w:unhideWhenUsed="0"/>
-    <w:lsdException w:name="Dark List Accent 1" w:semiHidden="0" w:uiPriority="70" w:unhideWhenUsed="0"/>
-    <w:lsdException w:name="Colorful Shading Accent 1" w:semiHidden="0" w:uiPriority="71" w:unhideWhenUsed="0"/>
-    <w:lsdException w:name="Colorful List Accent 1" w:semiHidden="0" w:uiPriority="72" w:unhideWhenUsed="0"/>
-    <w:lsdException w:name="Colorful Grid Accent 1" w:semiHidden="0" w:uiPriority="73" w:unhideWhenUsed="0"/>
-    <w:lsdException w:name="Light Shading Accent 2" w:semiHidden="0" w:uiPriority="60" w:unhideWhenUsed="0"/>
-    <w:lsdException w:name="Light List Accent 2" w:semiHidden="0" w:uiPriority="61" w:unhideWhenUsed="0"/>
-    <w:lsdException w:name="Light Grid Accent 2" w:semiHidden="0" w:uiPriority="62" w:unhideWhenUsed="0"/>
-    <w:lsdException w:name="Medium Shading 1 Accent 2" w:semiHidden="0" w:uiPriority="63" w:unhideWhenUsed="0"/>
-    <w:lsdException w:name="Medium Shading 2 Accent 2" w:semiHidden="0" w:uiPriority="64" w:unhideWhenUsed="0"/>
-    <w:lsdException w:name="Medium List 1 Accent 2" w:semiHidden="0" w:uiPriority="65" w:unhideWhenUsed="0"/>
-    <w:lsdException w:name="Medium List 2 Accent 2" w:semiHidden="0" w:uiPriority="66" w:unhideWhenUsed="0"/>
-    <w:lsdException w:name="Medium Grid 1 Accent 2" w:semiHidden="0" w:uiPriority="67" w:unhideWhenUsed="0"/>
-    <w:lsdException w:name="Medium Grid 2 Accent 2" w:semiHidden="0" w:uiPriority="68" w:unhideWhenUsed="0"/>
-    <w:lsdException w:name="Medium Grid 3 Accent 2" w:semiHidden="0" w:uiPriority="69" w:unhideWhenUsed="0"/>
-    <w:lsdException w:name="Dark List Accent 2" w:semiHidden="0" w:uiPriority="70" w:unhideWhenUsed="0"/>
-    <w:lsdException w:name="Colorful Shading Accent 2" w:semiHidden="0" w:uiPriority="71" w:unhideWhenUsed="0"/>
-    <w:lsdException w:name="Colorful List Accent 2" w:semiHidden="0" w:uiPriority="72" w:unhideWhenUsed="0"/>
-    <w:lsdException w:name="Colorful Grid Accent 2" w:semiHidden="0" w:uiPriority="73" w:unhideWhenUsed="0"/>
-    <w:lsdException w:name="Light Shading Accent 3" w:semiHidden="0" w:uiPriority="60" w:unhideWhenUsed="0"/>
-    <w:lsdException w:name="Light List Accent 3" w:semiHidden="0" w:uiPriority="61" w:unhideWhenUsed="0"/>
-    <w:lsdException w:name="Light Grid Accent 3" w:semiHidden="0" w:uiPriority="62" w:unhideWhenUsed="0"/>
-    <w:lsdException w:name="Medium Shading 1 Accent 3" w:semiHidden="0" w:uiPriority="63" w:unhideWhenUsed="0"/>
-    <w:lsdException w:name="Medium Shading 2 Accent 3" w:semiHidden="0" w:uiPriority="64" w:unhideWhenUsed="0"/>
-    <w:lsdException w:name="Medium List 1 Accent 3" w:semiHidden="0" w:uiPriority="65" w:unhideWhenUsed="0"/>
-    <w:lsdException w:name="Medium List 2 Accent 3" w:semiHidden="0" w:uiPriority="66" w:unhideWhenUsed="0"/>
-    <w:lsdException w:name="Medium Grid 1 Accent 3" w:semiHidden="0" w:uiPriority="67" w:unhideWhenUsed="0"/>
-    <w:lsdException w:name="Medium Grid 2 Accent 3" w:semiHidden="0" w:uiPriority="68" w:unhideWhenUsed="0"/>
-    <w:lsdException w:name="Medium Grid 3 Accent 3" w:semiHidden="0" w:uiPriority="69" w:unhideWhenUsed="0"/>
-    <w:lsdException w:name="Dark List Accent 3" w:semiHidden="0" w:uiPriority="70" w:unhideWhenUsed="0"/>
-    <w:lsdException w:name="Colorful Shading Accent 3" w:semiHidden="0" w:uiPriority="71" w:unhideWhenUsed="0"/>
-    <w:lsdException w:name="Colorful List Accent 3" w:semiHidden="0" w:uiPriority="72" w:unhideWhenUsed="0"/>
-    <w:lsdException w:name="Colorful Grid Accent 3" w:semiHidden="0" w:uiPriority="73" w:unhideWhenUsed="0"/>
-    <w:lsdException w:name="Light Shading Accent 4" w:semiHidden="0" w:uiPriority="60" w:unhideWhenUsed="0"/>
-    <w:lsdException w:name="Light List Accent 4" w:semiHidden="0" w:uiPriority="61" w:unhideWhenUsed="0"/>
-    <w:lsdException w:name="Light Grid Accent 4" w:semiHidden="0" w:uiPriority="62" w:unhideWhenUsed="0"/>
-    <w:lsdException w:name="Medium Shading 1 Accent 4" w:semiHidden="0" w:uiPriority="63" w:unhideWhenUsed="0"/>
-    <w:lsdException w:name="Medium Shading 2 Accent 4" w:semiHidden="0" w:uiPriority="64" w:unhideWhenUsed="0"/>
-    <w:lsdException w:name="Medium List 1 Accent 4" w:semiHidden="0" w:uiPriority="65" w:unhideWhenUsed="0"/>
-    <w:lsdException w:name="Medium List 2 Accent 4" w:semiHidden="0" w:uiPriority="66" w:unhideWhenUsed="0"/>
-    <w:lsdException w:name="Medium Grid 1 Accent 4" w:semiHidden="0" w:uiPriority="67" w:unhideWhenUsed="0"/>
-    <w:lsdException w:name="Medium Grid 2 Accent 4" w:semiHidden="0" w:uiPriority="68" w:unhideWhenUsed="0"/>
-    <w:lsdException w:name="Medium Grid 3 Accent 4" w:semiHidden="0" w:uiPriority="69" w:unhideWhenUsed="0"/>
-    <w:lsdException w:name="Dark List Accent 4" w:semiHidden="0" w:uiPriority="70" w:unhideWhenUsed="0"/>
-    <w:lsdException w:name="Colorful Shading Accent 4" w:semiHidden="0" w:uiPriority="71" w:unhideWhenUsed="0"/>
-    <w:lsdException w:name="Colorful List Accent 4" w:semiHidden="0" w:uiPriority="72" w:unhideWhenUsed="0"/>
-    <w:lsdException w:name="Colorful Grid Accent 4" w:semiHidden="0" w:uiPriority="73" w:unhideWhenUsed="0"/>
-    <w:lsdException w:name="Light Shading Accent 5" w:semiHidden="0" w:uiPriority="60" w:unhideWhenUsed="0"/>
-    <w:lsdException w:name="Light List Accent 5" w:semiHidden="0" w:uiPriority="61" w:unhideWhenUsed="0"/>
-    <w:lsdException w:name="Light Grid Accent 5" w:semiHidden="0" w:uiPriority="62" w:unhideWhenUsed="0"/>
-    <w:lsdException w:name="Medium Shading 1 Accent 5" w:semiHidden="0" w:uiPriority="63" w:unhideWhenUsed="0"/>
-    <w:lsdException w:name="Medium Shading 2 Accent 5" w:semiHidden="0" w:uiPriority="64" w:unhideWhenUsed="0"/>
-    <w:lsdException w:name="Medium List 1 Accent 5" w:semiHidden="0" w:uiPriority="65" w:unhideWhenUsed="0"/>
-    <w:lsdException w:name="Medium List 2 Accent 5" w:semiHidden="0" w:uiPriority="66" w:unhideWhenUsed="0"/>
-    <w:lsdException w:name="Medium Grid 1 Accent 5" w:semiHidden="0" w:uiPriority="67" w:unhideWhenUsed="0"/>
-    <w:lsdException w:name="Medium Grid 2 Accent 5" w:semiHidden="0" w:uiPriority="68" w:unhideWhenUsed="0"/>
-    <w:lsdException w:name="Medium Grid 3 Accent 5" w:semiHidden="0" w:uiPriority="69" w:unhideWhenUsed="0"/>
-    <w:lsdException w:name="Dark List Accent 5" w:semiHidden="0" w:uiPriority="70" w:unhideWhenUsed="0"/>
-    <w:lsdException w:name="Colorful Shading Accent 5" w:semiHidden="0" w:uiPriority="71" w:unhideWhenUsed="0"/>
-    <w:lsdException w:name="Colorful List Accent 5" w:semiHidden="0" w:uiPriority="72" w:unhideWhenUsed="0"/>
-    <w:lsdException w:name="Colorful Grid Accent 5" w:semiHidden="0" w:uiPriority="73" w:unhideWhenUsed="0"/>
-    <w:lsdException w:name="Light Shading Accent 6" w:semiHidden="0" w:uiPriority="60" w:unhideWhenUsed="0"/>
-    <w:lsdException w:name="Light List Accent 6" w:semiHidden="0" w:uiPriority="61" w:unhideWhenUsed="0"/>
-    <w:lsdException w:name="Light Grid Accent 6" w:semiHidden="0" w:uiPriority="62" w:unhideWhenUsed="0"/>
-    <w:lsdException w:name="Medium Shading 1 Accent 6" w:semiHidden="0" w:uiPriority="63" w:unhideWhenUsed="0"/>
-    <w:lsdException w:name="Medium Shading 2 Accent 6" w:semiHidden="0" w:uiPriority="64" w:unhideWhenUsed="0"/>
-    <w:lsdException w:name="Medium List 1 Accent 6" w:semiHidden="0" w:uiPriority="65" w:unhideWhenUsed="0"/>
-    <w:lsdException w:name="Medium List 2 Accent 6" w:semiHidden="0" w:uiPriority="66" w:unhideWhenUsed="0"/>
-    <w:lsdException w:name="Medium Grid 1 Accent 6" w:semiHidden="0" w:uiPriority="67" w:unhideWhenUsed="0"/>
-    <w:lsdException w:name="Medium Grid 2 Accent 6" w:semiHidden="0" w:uiPriority="68" w:unhideWhenUsed="0"/>
-    <w:lsdException w:name="Medium Grid 3 Accent 6" w:semiHidden="0" w:uiPriority="69" w:unhideWhenUsed="0"/>
-    <w:lsdException w:name="Dark List Accent 6" w:semiHidden="0" w:uiPriority="70" w:unhideWhenUsed="0"/>
-    <w:lsdException w:name="Colorful Shading Accent 6" w:semiHidden="0" w:uiPriority="71" w:unhideWhenUsed="0"/>
-    <w:lsdException w:name="Colorful List Accent 6" w:semiHidden="0" w:uiPriority="72" w:unhideWhenUsed="0"/>
-    <w:lsdException w:name="Colorful Grid Accent 6" w:semiHidden="0" w:uiPriority="73" w:unhideWhenUsed="0"/>
-    <w:lsdException w:name="Subtle Emphasis" w:semiHidden="0" w:uiPriority="19" w:unhideWhenUsed="0" w:qFormat="1"/>
-    <w:lsdException w:name="Intense Emphasis" w:semiHidden="0" w:uiPriority="21" w:unhideWhenUsed="0" w:qFormat="1"/>
-    <w:lsdException w:name="Subtle Reference" w:semiHidden="0" w:uiPriority="31" w:unhideWhenUsed="0" w:qFormat="1"/>
-    <w:lsdException w:name="Intense Reference" w:semiHidden="0" w:uiPriority="32" w:unhideWhenUsed="0" w:qFormat="1"/>
-    <w:lsdException w:name="Book Title" w:semiHidden="0" w:uiPriority="33" w:unhideWhenUsed="0" w:qFormat="1"/>
-    <w:lsdException w:name="Bibliography" w:uiPriority="37"/>
-    <w:lsdException w:name="TOC Heading" w:uiPriority="39" w:qFormat="1"/>
+  <w:latentStyles w:defLockedState="0" w:defUIPriority="99" w:defSemiHidden="0" w:defUnhideWhenUsed="0" w:defQFormat="0" w:count="371">
+    <w:lsdException w:name="Normal" w:uiPriority="0" w:qFormat="1"/>
+    <w:lsdException w:name="heading 1" w:uiPriority="9" w:qFormat="1"/>
+    <w:lsdException w:name="heading 2" w:semiHidden="1" w:uiPriority="9" w:unhideWhenUsed="1" w:qFormat="1"/>
+    <w:lsdException w:name="heading 3" w:semiHidden="1" w:uiPriority="9" w:unhideWhenUsed="1" w:qFormat="1"/>
+    <w:lsdException w:name="heading 4" w:semiHidden="1" w:uiPriority="9" w:unhideWhenUsed="1" w:qFormat="1"/>
+    <w:lsdException w:name="heading 5" w:semiHidden="1" w:uiPriority="9" w:unhideWhenUsed="1" w:qFormat="1"/>
+    <w:lsdException w:name="heading 6" w:semiHidden="1" w:uiPriority="9" w:unhideWhenUsed="1" w:qFormat="1"/>
+    <w:lsdException w:name="heading 7" w:semiHidden="1" w:uiPriority="9" w:unhideWhenUsed="1" w:qFormat="1"/>
+    <w:lsdException w:name="heading 8" w:semiHidden="1" w:uiPriority="9" w:unhideWhenUsed="1" w:qFormat="1"/>
+    <w:lsdException w:name="heading 9" w:semiHidden="1" w:uiPriority="9" w:unhideWhenUsed="1" w:qFormat="1"/>
+    <w:lsdException w:name="index 1" w:semiHidden="1" w:unhideWhenUsed="1"/>
+    <w:lsdException w:name="index 2" w:semiHidden="1" w:unhideWhenUsed="1"/>
+    <w:lsdException w:name="index 3" w:semiHidden="1" w:unhideWhenUsed="1"/>
+    <w:lsdException w:name="index 4" w:semiHidden="1" w:unhideWhenUsed="1"/>
+    <w:lsdException w:name="index 5" w:semiHidden="1" w:unhideWhenUsed="1"/>
+    <w:lsdException w:name="index 6" w:semiHidden="1" w:unhideWhenUsed="1"/>
+    <w:lsdException w:name="index 7" w:semiHidden="1" w:unhideWhenUsed="1"/>
+    <w:lsdException w:name="index 8" w:semiHidden="1" w:unhideWhenUsed="1"/>
+    <w:lsdException w:name="index 9" w:semiHidden="1" w:unhideWhenUsed="1"/>
+    <w:lsdException w:name="toc 1" w:semiHidden="1" w:uiPriority="39" w:unhideWhenUsed="1"/>
+    <w:lsdException w:name="toc 2" w:semiHidden="1" w:uiPriority="39" w:unhideWhenUsed="1"/>
+    <w:lsdException w:name="toc 3" w:semiHidden="1" w:uiPriority="39" w:unhideWhenUsed="1"/>
+    <w:lsdException w:name="toc 4" w:semiHidden="1" w:uiPriority="39" w:unhideWhenUsed="1"/>
+    <w:lsdException w:name="toc 5" w:semiHidden="1" w:uiPriority="39" w:unhideWhenUsed="1"/>
+    <w:lsdException w:name="toc 6" w:semiHidden="1" w:uiPriority="39" w:unhideWhenUsed="1"/>
+    <w:lsdException w:name="toc 7" w:semiHidden="1" w:uiPriority="39" w:unhideWhenUsed="1"/>
+    <w:lsdException w:name="toc 8" w:semiHidden="1" w:uiPriority="39" w:unhideWhenUsed="1"/>
+    <w:lsdException w:name="toc 9" w:semiHidden="1" w:uiPriority="39" w:unhideWhenUsed="1"/>
+    <w:lsdException w:name="Normal Indent" w:semiHidden="1" w:unhideWhenUsed="1"/>
+    <w:lsdException w:name="footnote text" w:semiHidden="1" w:unhideWhenUsed="1"/>
+    <w:lsdException w:name="annotation text" w:semiHidden="1" w:unhideWhenUsed="1"/>
+    <w:lsdException w:name="header" w:semiHidden="1" w:unhideWhenUsed="1"/>
+    <w:lsdException w:name="footer" w:semiHidden="1" w:unhideWhenUsed="1"/>
+    <w:lsdException w:name="index heading" w:semiHidden="1" w:unhideWhenUsed="1"/>
+    <w:lsdException w:name="caption" w:semiHidden="1" w:uiPriority="35" w:unhideWhenUsed="1" w:qFormat="1"/>
+    <w:lsdException w:name="table of figures" w:semiHidden="1" w:unhideWhenUsed="1"/>
+    <w:lsdException w:name="envelope address" w:semiHidden="1" w:unhideWhenUsed="1"/>
+    <w:lsdException w:name="envelope return" w:semiHidden="1" w:unhideWhenUsed="1"/>
+    <w:lsdException w:name="footnote reference" w:semiHidden="1" w:unhideWhenUsed="1"/>
+    <w:lsdException w:name="annotation reference" w:semiHidden="1" w:unhideWhenUsed="1"/>
+    <w:lsdException w:name="line number" w:semiHidden="1" w:unhideWhenUsed="1"/>
+    <w:lsdException w:name="page number" w:semiHidden="1" w:unhideWhenUsed="1"/>
+    <w:lsdException w:name="endnote reference" w:semiHidden="1" w:unhideWhenUsed="1"/>
+    <w:lsdException w:name="endnote text" w:semiHidden="1" w:unhideWhenUsed="1"/>
+    <w:lsdException w:name="table of authorities" w:semiHidden="1" w:unhideWhenUsed="1"/>
+    <w:lsdException w:name="macro" w:semiHidden="1" w:unhideWhenUsed="1"/>
+    <w:lsdException w:name="toa heading" w:semiHidden="1" w:unhideWhenUsed="1"/>
+    <w:lsdException w:name="List" w:semiHidden="1" w:unhideWhenUsed="1"/>
+    <w:lsdException w:name="List Bullet" w:semiHidden="1" w:unhideWhenUsed="1"/>
+    <w:lsdException w:name="List Number" w:semiHidden="1" w:unhideWhenUsed="1"/>
+    <w:lsdException w:name="List 2" w:semiHidden="1" w:unhideWhenUsed="1"/>
+    <w:lsdException w:name="List 3" w:semiHidden="1" w:unhideWhenUsed="1"/>
+    <w:lsdException w:name="List 4" w:semiHidden="1" w:unhideWhenUsed="1"/>
+    <w:lsdException w:name="List 5" w:semiHidden="1" w:unhideWhenUsed="1"/>
+    <w:lsdException w:name="List Bullet 2" w:semiHidden="1" w:unhideWhenUsed="1"/>
+    <w:lsdException w:name="List Bullet 3" w:semiHidden="1" w:unhideWhenUsed="1"/>
+    <w:lsdException w:name="List Bullet 4" w:semiHidden="1" w:unhideWhenUsed="1"/>
+    <w:lsdException w:name="List Bullet 5" w:semiHidden="1" w:unhideWhenUsed="1"/>
+    <w:lsdException w:name="List Number 2" w:semiHidden="1" w:unhideWhenUsed="1"/>
+    <w:lsdException w:name="List Number 3" w:semiHidden="1" w:unhideWhenUsed="1"/>
+    <w:lsdException w:name="List Number 4" w:semiHidden="1" w:unhideWhenUsed="1"/>
+    <w:lsdException w:name="List Number 5" w:semiHidden="1" w:unhideWhenUsed="1"/>
+    <w:lsdException w:name="Title" w:uiPriority="10" w:qFormat="1"/>
+    <w:lsdException w:name="Closing" w:semiHidden="1" w:unhideWhenUsed="1"/>
+    <w:lsdException w:name="Signature" w:semiHidden="1" w:unhideWhenUsed="1"/>
+    <w:lsdException w:name="Default Paragraph Font" w:semiHidden="1" w:uiPriority="1" w:unhideWhenUsed="1"/>
+    <w:lsdException w:name="Body Text" w:semiHidden="1" w:unhideWhenUsed="1"/>
+    <w:lsdException w:name="Body Text Indent" w:semiHidden="1" w:unhideWhenUsed="1"/>
+    <w:lsdException w:name="List Continue" w:semiHidden="1" w:unhideWhenUsed="1"/>
+    <w:lsdException w:name="List Continue 2" w:semiHidden="1" w:unhideWhenUsed="1"/>
+    <w:lsdException w:name="List Continue 3" w:semiHidden="1" w:unhideWhenUsed="1"/>
+    <w:lsdException w:name="List Continue 4" w:semiHidden="1" w:unhideWhenUsed="1"/>
+    <w:lsdException w:name="List Continue 5" w:semiHidden="1" w:unhideWhenUsed="1"/>
+    <w:lsdException w:name="Message Header" w:semiHidden="1" w:unhideWhenUsed="1"/>
+    <w:lsdException w:name="Subtitle" w:uiPriority="11" w:qFormat="1"/>
+    <w:lsdException w:name="Salutation" w:semiHidden="1" w:unhideWhenUsed="1"/>
+    <w:lsdException w:name="Date" w:semiHidden="1" w:unhideWhenUsed="1"/>
+    <w:lsdException w:name="Body Text First Indent" w:semiHidden="1" w:unhideWhenUsed="1"/>
+    <w:lsdException w:name="Body Text First Indent 2" w:semiHidden="1" w:unhideWhenUsed="1"/>
+    <w:lsdException w:name="Note Heading" w:semiHidden="1" w:unhideWhenUsed="1"/>
+    <w:lsdException w:name="Body Text 2" w:semiHidden="1" w:unhideWhenUsed="1"/>
+    <w:lsdException w:name="Body Text 3" w:semiHidden="1" w:unhideWhenUsed="1"/>
+    <w:lsdException w:name="Body Text Indent 2" w:semiHidden="1" w:unhideWhenUsed="1"/>
+    <w:lsdException w:name="Body Text Indent 3" w:semiHidden="1" w:unhideWhenUsed="1"/>
+    <w:lsdException w:name="Block Text" w:semiHidden="1" w:unhideWhenUsed="1"/>
+    <w:lsdException w:name="Hyperlink" w:semiHidden="1" w:unhideWhenUsed="1"/>
+    <w:lsdException w:name="FollowedHyperlink" w:semiHidden="1" w:unhideWhenUsed="1"/>
+    <w:lsdException w:name="Strong" w:uiPriority="22" w:qFormat="1"/>
+    <w:lsdException w:name="Emphasis" w:uiPriority="20" w:qFormat="1"/>
+    <w:lsdException w:name="Document Map" w:semiHidden="1" w:unhideWhenUsed="1"/>
+    <w:lsdException w:name="Plain Text" w:semiHidden="1" w:unhideWhenUsed="1"/>
+    <w:lsdException w:name="E-mail Signature" w:semiHidden="1" w:unhideWhenUsed="1"/>
+    <w:lsdException w:name="HTML Top of Form" w:semiHidden="1" w:unhideWhenUsed="1"/>
+    <w:lsdException w:name="HTML Bottom of Form" w:semiHidden="1" w:unhideWhenUsed="1"/>
+    <w:lsdException w:name="Normal (Web)" w:semiHidden="1" w:unhideWhenUsed="1"/>
+    <w:lsdException w:name="HTML Acronym" w:semiHidden="1" w:unhideWhenUsed="1"/>
+    <w:lsdException w:name="HTML Address" w:semiHidden="1" w:unhideWhenUsed="1"/>
+    <w:lsdException w:name="HTML Cite" w:semiHidden="1" w:unhideWhenUsed="1"/>
+    <w:lsdException w:name="HTML Code" w:semiHidden="1" w:unhideWhenUsed="1"/>
+    <w:lsdException w:name="HTML Definition" w:semiHidden="1" w:unhideWhenUsed="1"/>
+    <w:lsdException w:name="HTML Keyboard" w:semiHidden="1" w:unhideWhenUsed="1"/>
+    <w:lsdException w:name="HTML Preformatted" w:semiHidden="1" w:unhideWhenUsed="1"/>
+    <w:lsdException w:name="HTML Sample" w:semiHidden="1" w:unhideWhenUsed="1"/>
+    <w:lsdException w:name="HTML Typewriter" w:semiHidden="1" w:unhideWhenUsed="1"/>
+    <w:lsdException w:name="HTML Variable" w:semiHidden="1" w:unhideWhenUsed="1"/>
+    <w:lsdException w:name="Normal Table" w:semiHidden="1" w:unhideWhenUsed="1"/>
+    <w:lsdException w:name="annotation subject" w:semiHidden="1" w:unhideWhenUsed="1"/>
+    <w:lsdException w:name="No List" w:semiHidden="1" w:unhideWhenUsed="1"/>
+    <w:lsdException w:name="Outline List 1" w:semiHidden="1" w:unhideWhenUsed="1"/>
+    <w:lsdException w:name="Outline List 2" w:semiHidden="1" w:unhideWhenUsed="1"/>
+    <w:lsdException w:name="Outline List 3" w:semiHidden="1" w:unhideWhenUsed="1"/>
+    <w:lsdException w:name="Table Simple 1" w:semiHidden="1" w:unhideWhenUsed="1"/>
+    <w:lsdException w:name="Table Simple 2" w:semiHidden="1" w:unhideWhenUsed="1"/>
+    <w:lsdException w:name="Table Simple 3" w:semiHidden="1" w:unhideWhenUsed="1"/>
+    <w:lsdException w:name="Table Classic 1" w:semiHidden="1" w:unhideWhenUsed="1"/>
+    <w:lsdException w:name="Table Classic 2" w:semiHidden="1" w:unhideWhenUsed="1"/>
+    <w:lsdException w:name="Table Classic 3" w:semiHidden="1" w:unhideWhenUsed="1"/>
+    <w:lsdException w:name="Table Classic 4" w:semiHidden="1" w:unhideWhenUsed="1"/>
+    <w:lsdException w:name="Table Colorful 1" w:semiHidden="1" w:unhideWhenUsed="1"/>
+    <w:lsdException w:name="Table Colorful 2" w:semiHidden="1" w:unhideWhenUsed="1"/>
+    <w:lsdException w:name="Table Colorful 3" w:semiHidden="1" w:unhideWhenUsed="1"/>
+    <w:lsdException w:name="Table Columns 1" w:semiHidden="1" w:unhideWhenUsed="1"/>
+    <w:lsdException w:name="Table Columns 2" w:semiHidden="1" w:unhideWhenUsed="1"/>
+    <w:lsdException w:name="Table Columns 3" w:semiHidden="1" w:unhideWhenUsed="1"/>
+    <w:lsdException w:name="Table Columns 4" w:semiHidden="1" w:unhideWhenUsed="1"/>
+    <w:lsdException w:name="Table Columns 5" w:semiHidden="1" w:unhideWhenUsed="1"/>
+    <w:lsdException w:name="Table Grid 1" w:semiHidden="1" w:unhideWhenUsed="1"/>
+    <w:lsdException w:name="Table Grid 2" w:semiHidden="1" w:unhideWhenUsed="1"/>
+    <w:lsdException w:name="Table Grid 3" w:semiHidden="1" w:unhideWhenUsed="1"/>
+    <w:lsdException w:name="Table Grid 4" w:semiHidden="1" w:unhideWhenUsed="1"/>
+    <w:lsdException w:name="Table Grid 5" w:semiHidden="1" w:unhideWhenUsed="1"/>
+    <w:lsdException w:name="Table Grid 6" w:semiHidden="1" w:unhideWhenUsed="1"/>
+    <w:lsdException w:name="Table Grid 7" w:semiHidden="1" w:unhideWhenUsed="1"/>
+    <w:lsdException w:name="Table Grid 8" w:semiHidden="1" w:unhideWhenUsed="1"/>
+    <w:lsdException w:name="Table List 1" w:semiHidden="1" w:unhideWhenUsed="1"/>
+    <w:lsdException w:name="Table List 2" w:semiHidden="1" w:unhideWhenUsed="1"/>
+    <w:lsdException w:name="Table List 3" w:semiHidden="1" w:unhideWhenUsed="1"/>
+    <w:lsdException w:name="Table List 4" w:semiHidden="1" w:unhideWhenUsed="1"/>
+    <w:lsdException w:name="Table List 5" w:semiHidden="1" w:unhideWhenUsed="1"/>
+    <w:lsdException w:name="Table List 6" w:semiHidden="1" w:unhideWhenUsed="1"/>
+    <w:lsdException w:name="Table List 7" w:semiHidden="1" w:unhideWhenUsed="1"/>
+    <w:lsdException w:name="Table List 8" w:semiHidden="1" w:unhideWhenUsed="1"/>
+    <w:lsdException w:name="Table 3D effects 1" w:semiHidden="1" w:unhideWhenUsed="1"/>
+    <w:lsdException w:name="Table 3D effects 2" w:semiHidden="1" w:unhideWhenUsed="1"/>
+    <w:lsdException w:name="Table 3D effects 3" w:semiHidden="1" w:unhideWhenUsed="1"/>
+    <w:lsdException w:name="Table Contemporary" w:semiHidden="1" w:unhideWhenUsed="1"/>
+    <w:lsdException w:name="Table Elegant" w:semiHidden="1" w:unhideWhenUsed="1"/>
+    <w:lsdException w:name="Table Professional" w:semiHidden="1" w:unhideWhenUsed="1"/>
+    <w:lsdException w:name="Table Subtle 1" w:semiHidden="1" w:unhideWhenUsed="1"/>
+    <w:lsdException w:name="Table Subtle 2" w:semiHidden="1" w:unhideWhenUsed="1"/>
+    <w:lsdException w:name="Table Web 1" w:semiHidden="1" w:unhideWhenUsed="1"/>
+    <w:lsdException w:name="Table Web 2" w:semiHidden="1" w:unhideWhenUsed="1"/>
+    <w:lsdException w:name="Table Web 3" w:semiHidden="1" w:unhideWhenUsed="1"/>
+    <w:lsdException w:name="Balloon Text" w:semiHidden="1" w:unhideWhenUsed="1"/>
+    <w:lsdException w:name="Table Grid" w:uiPriority="59"/>
+    <w:lsdException w:name="Table Theme" w:semiHidden="1" w:unhideWhenUsed="1"/>
+    <w:lsdException w:name="Placeholder Text" w:semiHidden="1"/>
+    <w:lsdException w:name="No Spacing" w:uiPriority="1" w:qFormat="1"/>
+    <w:lsdException w:name="Light Shading" w:uiPriority="60"/>
+    <w:lsdException w:name="Light List" w:uiPriority="61"/>
+    <w:lsdException w:name="Light Grid" w:uiPriority="62"/>
+    <w:lsdException w:name="Medium Shading 1" w:uiPriority="63"/>
+    <w:lsdException w:name="Medium Shading 2" w:uiPriority="64"/>
+    <w:lsdException w:name="Medium List 1" w:uiPriority="65"/>
+    <w:lsdException w:name="Medium List 2" w:uiPriority="66"/>
+    <w:lsdException w:name="Medium Grid 1" w:uiPriority="67"/>
+    <w:lsdException w:name="Medium Grid 2" w:uiPriority="68"/>
+    <w:lsdException w:name="Medium Grid 3" w:uiPriority="69"/>
+    <w:lsdException w:name="Dark List" w:uiPriority="70"/>
+    <w:lsdException w:name="Colorful Shading" w:uiPriority="71"/>
+    <w:lsdException w:name="Colorful List" w:uiPriority="72"/>
+    <w:lsdException w:name="Colorful Grid" w:uiPriority="73"/>
+    <w:lsdException w:name="Light Shading Accent 1" w:uiPriority="60"/>
+    <w:lsdException w:name="Light List Accent 1" w:uiPriority="61"/>
+    <w:lsdException w:name="Light Grid Accent 1" w:uiPriority="62"/>
+    <w:lsdException w:name="Medium Shading 1 Accent 1" w:uiPriority="63"/>
+    <w:lsdException w:name="Medium Shading 2 Accent 1" w:uiPriority="64"/>
+    <w:lsdException w:name="Medium List 1 Accent 1" w:uiPriority="65"/>
+    <w:lsdException w:name="Revision" w:semiHidden="1"/>
+    <w:lsdException w:name="List Paragraph" w:uiPriority="34" w:qFormat="1"/>
+    <w:lsdException w:name="Quote" w:uiPriority="29" w:qFormat="1"/>
+    <w:lsdException w:name="Intense Quote" w:uiPriority="30" w:qFormat="1"/>
+    <w:lsdException w:name="Medium List 2 Accent 1" w:uiPriority="66"/>
+    <w:lsdException w:name="Medium Grid 1 Accent 1" w:uiPriority="67"/>
+    <w:lsdException w:name="Medium Grid 2 Accent 1" w:uiPriority="68"/>
+    <w:lsdException w:name="Medium Grid 3 Accent 1" w:uiPriority="69"/>
+    <w:lsdException w:name="Dark List Accent 1" w:uiPriority="70"/>
+    <w:lsdException w:name="Colorful Shading Accent 1" w:uiPriority="71"/>
+    <w:lsdException w:name="Colorful List Accent 1" w:uiPriority="72"/>
+    <w:lsdException w:name="Colorful Grid Accent 1" w:uiPriority="73"/>
+    <w:lsdException w:name="Light Shading Accent 2" w:uiPriority="60"/>
+    <w:lsdException w:name="Light List Accent 2" w:uiPriority="61"/>
+    <w:lsdException w:name="Light Grid Accent 2" w:uiPriority="62"/>
+    <w:lsdException w:name="Medium Shading 1 Accent 2" w:uiPriority="63"/>
+    <w:lsdException w:name="Medium Shading 2 Accent 2" w:uiPriority="64"/>
+    <w:lsdException w:name="Medium List 1 Accent 2" w:uiPriority="65"/>
+    <w:lsdException w:name="Medium List 2 Accent 2" w:uiPriority="66"/>
+    <w:lsdException w:name="Medium Grid 1 Accent 2" w:uiPriority="67"/>
+    <w:lsdException w:name="Medium Grid 2 Accent 2" w:uiPriority="68"/>
+    <w:lsdException w:name="Medium Grid 3 Accent 2" w:uiPriority="69"/>
+    <w:lsdException w:name="Dark List Accent 2" w:uiPriority="70"/>
+    <w:lsdException w:name="Colorful Shading Accent 2" w:uiPriority="71"/>
+    <w:lsdException w:name="Colorful List Accent 2" w:uiPriority="72"/>
+    <w:lsdException w:name="Colorful Grid Accent 2" w:uiPriority="73"/>
+    <w:lsdException w:name="Light Shading Accent 3" w:uiPriority="60"/>
+    <w:lsdException w:name="Light List Accent 3" w:uiPriority="61"/>
+    <w:lsdException w:name="Light Grid Accent 3" w:uiPriority="62"/>
+    <w:lsdException w:name="Medium Shading 1 Accent 3" w:uiPriority="63"/>
+    <w:lsdException w:name="Medium Shading 2 Accent 3" w:uiPriority="64"/>
+    <w:lsdException w:name="Medium List 1 Accent 3" w:uiPriority="65"/>
+    <w:lsdException w:name="Medium List 2 Accent 3" w:uiPriority="66"/>
+    <w:lsdException w:name="Medium Grid 1 Accent 3" w:uiPriority="67"/>
+    <w:lsdException w:name="Medium Grid 2 Accent 3" w:uiPriority="68"/>
+    <w:lsdException w:name="Medium Grid 3 Accent 3" w:uiPriority="69"/>
+    <w:lsdException w:name="Dark List Accent 3" w:uiPriority="70"/>
+    <w:lsdException w:name="Colorful Shading Accent 3" w:uiPriority="71"/>
+    <w:lsdException w:name="Colorful List Accent 3" w:uiPriority="72"/>
+    <w:lsdException w:name="Colorful Grid Accent 3" w:uiPriority="73"/>
+    <w:lsdException w:name="Light Shading Accent 4" w:uiPriority="60"/>
+    <w:lsdException w:name="Light List Accent 4" w:uiPriority="61"/>
+    <w:lsdException w:name="Light Grid Accent 4" w:uiPriority="62"/>
+    <w:lsdException w:name="Medium Shading 1 Accent 4" w:uiPriority="63"/>
+    <w:lsdException w:name="Medium Shading 2 Accent 4" w:uiPriority="64"/>
+    <w:lsdException w:name="Medium List 1 Accent 4" w:uiPriority="65"/>
+    <w:lsdException w:name="Medium List 2 Accent 4" w:uiPriority="66"/>
+    <w:lsdException w:name="Medium Grid 1 Accent 4" w:uiPriority="67"/>
+    <w:lsdException w:name="Medium Grid 2 Accent 4" w:uiPriority="68"/>
+    <w:lsdException w:name="Medium Grid 3 Accent 4" w:uiPriority="69"/>
+    <w:lsdException w:name="Dark List Accent 4" w:uiPriority="70"/>
+    <w:lsdException w:name="Colorful Shading Accent 4" w:uiPriority="71"/>
+    <w:lsdException w:name="Colorful List Accent 4" w:uiPriority="72"/>
+    <w:lsdException w:name="Colorful Grid Accent 4" w:uiPriority="73"/>
+    <w:lsdException w:name="Light Shading Accent 5" w:uiPriority="60"/>
+    <w:lsdException w:name="Light List Accent 5" w:uiPriority="61"/>
+    <w:lsdException w:name="Light Grid Accent 5" w:uiPriority="62"/>
+    <w:lsdException w:name="Medium Shading 1 Accent 5" w:uiPriority="63"/>
+    <w:lsdException w:name="Medium Shading 2 Accent 5" w:uiPriority="64"/>
+    <w:lsdException w:name="Medium List 1 Accent 5" w:uiPriority="65"/>
+    <w:lsdException w:name="Medium List 2 Accent 5" w:uiPriority="66"/>
+    <w:lsdException w:name="Medium Grid 1 Accent 5" w:uiPriority="67"/>
+    <w:lsdException w:name="Medium Grid 2 Accent 5" w:uiPriority="68"/>
+    <w:lsdException w:name="Medium Grid 3 Accent 5" w:uiPriority="69"/>
+    <w:lsdException w:name="Dark List Accent 5" w:uiPriority="70"/>
+    <w:lsdException w:name="Colorful Shading Accent 5" w:uiPriority="71"/>
+    <w:lsdException w:name="Colorful List Accent 5" w:uiPriority="72"/>
+    <w:lsdException w:name="Colorful Grid Accent 5" w:uiPriority="73"/>
+    <w:lsdException w:name="Light Shading Accent 6" w:uiPriority="60"/>
+    <w:lsdException w:name="Light List Accent 6" w:uiPriority="61"/>
+    <w:lsdException w:name="Light Grid Accent 6" w:uiPriority="62"/>
+    <w:lsdException w:name="Medium Shading 1 Accent 6" w:uiPriority="63"/>
+    <w:lsdException w:name="Medium Shading 2 Accent 6" w:uiPriority="64"/>
+    <w:lsdException w:name="Medium List 1 Accent 6" w:uiPriority="65"/>
+    <w:lsdException w:name="Medium List 2 Accent 6" w:uiPriority="66"/>
+    <w:lsdException w:name="Medium Grid 1 Accent 6" w:uiPriority="67"/>
+    <w:lsdException w:name="Medium Grid 2 Accent 6" w:uiPriority="68"/>
+    <w:lsdException w:name="Medium Grid 3 Accent 6" w:uiPriority="69"/>
+    <w:lsdException w:name="Dark List Accent 6" w:uiPriority="70"/>
+    <w:lsdException w:name="Colorful Shading Accent 6" w:uiPriority="71"/>
+    <w:lsdException w:name="Colorful List Accent 6" w:uiPriority="72"/>
+    <w:lsdException w:name="Colorful Grid Accent 6" w:uiPriority="73"/>
+    <w:lsdException w:name="Subtle Emphasis" w:uiPriority="19" w:qFormat="1"/>
+    <w:lsdException w:name="Intense Emphasis" w:uiPriority="21" w:qFormat="1"/>
+    <w:lsdException w:name="Subtle Reference" w:uiPriority="31" w:qFormat="1"/>
+    <w:lsdException w:name="Intense Reference" w:uiPriority="32" w:qFormat="1"/>
+    <w:lsdException w:name="Book Title" w:uiPriority="33" w:qFormat="1"/>
+    <w:lsdException w:name="Bibliography" w:semiHidden="1" w:uiPriority="37" w:unhideWhenUsed="1"/>
+    <w:lsdException w:name="TOC Heading" w:semiHidden="1" w:uiPriority="39" w:unhideWhenUsed="1" w:qFormat="1"/>
+    <w:lsdException w:name="Plain Table 1" w:uiPriority="41"/>
+    <w:lsdException w:name="Plain Table 2" w:uiPriority="42"/>
+    <w:lsdException w:name="Plain Table 3" w:uiPriority="43"/>
+    <w:lsdException w:name="Plain Table 4" w:uiPriority="44"/>
+    <w:lsdException w:name="Plain Table 5" w:uiPriority="45"/>
+    <w:lsdException w:name="Grid Table Light" w:uiPriority="40"/>
+    <w:lsdException w:name="Grid Table 1 Light" w:uiPriority="46"/>
+    <w:lsdException w:name="Grid Table 2" w:uiPriority="47"/>
+    <w:lsdException w:name="Grid Table 3" w:uiPriority="48"/>
+    <w:lsdException w:name="Grid Table 4" w:uiPriority="49"/>
+    <w:lsdException w:name="Grid Table 5 Dark" w:uiPriority="50"/>
+    <w:lsdException w:name="Grid Table 6 Colorful" w:uiPriority="51"/>
+    <w:lsdException w:name="Grid Table 7 Colorful" w:uiPriority="52"/>
+    <w:lsdException w:name="Grid Table 1 Light Accent 1" w:uiPriority="46"/>
+    <w:lsdException w:name="Grid Table 2 Accent 1" w:uiPriority="47"/>
+    <w:lsdException w:name="Grid Table 3 Accent 1" w:uiPriority="48"/>
+    <w:lsdException w:name="Grid Table 4 Accent 1" w:uiPriority="49"/>
+    <w:lsdException w:name="Grid Table 5 Dark Accent 1" w:uiPriority="50"/>
+    <w:lsdException w:name="Grid Table 6 Colorful Accent 1" w:uiPriority="51"/>
+    <w:lsdException w:name="Grid Table 7 Colorful Accent 1" w:uiPriority="52"/>
+    <w:lsdException w:name="Grid Table 1 Light Accent 2" w:uiPriority="46"/>
+    <w:lsdException w:name="Grid Table 2 Accent 2" w:uiPriority="47"/>
+    <w:lsdException w:name="Grid Table 3 Accent 2" w:uiPriority="48"/>
+    <w:lsdException w:name="Grid Table 4 Accent 2" w:uiPriority="49"/>
+    <w:lsdException w:name="Grid Table 5 Dark Accent 2" w:uiPriority="50"/>
+    <w:lsdException w:name="Grid Table 6 Colorful Accent 2" w:uiPriority="51"/>
+    <w:lsdException w:name="Grid Table 7 Colorful Accent 2" w:uiPriority="52"/>
+    <w:lsdException w:name="Grid Table 1 Light Accent 3" w:uiPriority="46"/>
+    <w:lsdException w:name="Grid Table 2 Accent 3" w:uiPriority="47"/>
+    <w:lsdException w:name="Grid Table 3 Accent 3" w:uiPriority="48"/>
+    <w:lsdException w:name="Grid Table 4 Accent 3" w:uiPriority="49"/>
+    <w:lsdException w:name="Grid Table 5 Dark Accent 3" w:uiPriority="50"/>
+    <w:lsdException w:name="Grid Table 6 Colorful Accent 3" w:uiPriority="51"/>
+    <w:lsdException w:name="Grid Table 7 Colorful Accent 3" w:uiPriority="52"/>
+    <w:lsdException w:name="Grid Table 1 Light Accent 4" w:uiPriority="46"/>
+    <w:lsdException w:name="Grid Table 2 Accent 4" w:uiPriority="47"/>
+    <w:lsdException w:name="Grid Table 3 Accent 4" w:uiPriority="48"/>
+    <w:lsdException w:name="Grid Table 4 Accent 4" w:uiPriority="49"/>
+    <w:lsdException w:name="Grid Table 5 Dark Accent 4" w:uiPriority="50"/>
+    <w:lsdException w:name="Grid Table 6 Colorful Accent 4" w:uiPriority="51"/>
+    <w:lsdException w:name="Grid Table 7 Colorful Accent 4" w:uiPriority="52"/>
+    <w:lsdException w:name="Grid Table 1 Light Accent 5" w:uiPriority="46"/>
+    <w:lsdException w:name="Grid Table 2 Accent 5" w:uiPriority="47"/>
+    <w:lsdException w:name="Grid Table 3 Accent 5" w:uiPriority="48"/>
+    <w:lsdException w:name="Grid Table 4 Accent 5" w:uiPriority="49"/>
+    <w:lsdException w:name="Grid Table 5 Dark Accent 5" w:uiPriority="50"/>
+    <w:lsdException w:name="Grid Table 6 Colorful Accent 5" w:uiPriority="51"/>
+    <w:lsdException w:name="Grid Table 7 Colorful Accent 5" w:uiPriority="52"/>
+    <w:lsdException w:name="Grid Table 1 Light Accent 6" w:uiPriority="46"/>
+    <w:lsdException w:name="Grid Table 2 Accent 6" w:uiPriority="47"/>
+    <w:lsdException w:name="Grid Table 3 Accent 6" w:uiPriority="48"/>
+    <w:lsdException w:name="Grid Table 4 Accent 6" w:uiPriority="49"/>
+    <w:lsdException w:name="Grid Table 5 Dark Accent 6" w:uiPriority="50"/>
+    <w:lsdException w:name="Grid Table 6 Colorful Accent 6" w:uiPriority="51"/>
+    <w:lsdException w:name="Grid Table 7 Colorful Accent 6" w:uiPriority="52"/>
+    <w:lsdException w:name="List Table 1 Light" w:uiPriority="46"/>
+    <w:lsdException w:name="List Table 2" w:uiPriority="47"/>
+    <w:lsdException w:name="List Table 3" w:uiPriority="48"/>
+    <w:lsdException w:name="List Table 4" w:uiPriority="49"/>
+    <w:lsdException w:name="List Table 5 Dark" w:uiPriority="50"/>
+    <w:lsdException w:name="List Table 6 Colorful" w:uiPriority="51"/>
+    <w:lsdException w:name="List Table 7 Colorful" w:uiPriority="52"/>
+    <w:lsdException w:name="List Table 1 Light Accent 1" w:uiPriority="46"/>
+    <w:lsdException w:name="List Table 2 Accent 1" w:uiPriority="47"/>
+    <w:lsdException w:name="List Table 3 Accent 1" w:uiPriority="48"/>
+    <w:lsdException w:name="List Table 4 Accent 1" w:uiPriority="49"/>
+    <w:lsdException w:name="List Table 5 Dark Accent 1" w:uiPriority="50"/>
+    <w:lsdException w:name="List Table 6 Colorful Accent 1" w:uiPriority="51"/>
+    <w:lsdException w:name="List Table 7 Colorful Accent 1" w:uiPriority="52"/>
+    <w:lsdException w:name="List Table 1 Light Accent 2" w:uiPriority="46"/>
+    <w:lsdException w:name="List Table 2 Accent 2" w:uiPriority="47"/>
+    <w:lsdException w:name="List Table 3 Accent 2" w:uiPriority="48"/>
+    <w:lsdException w:name="List Table 4 Accent 2" w:uiPriority="49"/>
+    <w:lsdException w:name="List Table 5 Dark Accent 2" w:uiPriority="50"/>
+    <w:lsdException w:name="List Table 6 Colorful Accent 2" w:uiPriority="51"/>
+    <w:lsdException w:name="List Table 7 Colorful Accent 2" w:uiPriority="52"/>
+    <w:lsdException w:name="List Table 1 Light Accent 3" w:uiPriority="46"/>
+    <w:lsdException w:name="List Table 2 Accent 3" w:uiPriority="47"/>
+    <w:lsdException w:name="List Table 3 Accent 3" w:uiPriority="48"/>
+    <w:lsdException w:name="List Table 4 Accent 3" w:uiPriority="49"/>
+    <w:lsdException w:name="List Table 5 Dark Accent 3" w:uiPriority="50"/>
+    <w:lsdException w:name="List Table 6 Colorful Accent 3" w:uiPriority="51"/>
+    <w:lsdException w:name="List Table 7 Colorful Accent 3" w:uiPriority="52"/>
+    <w:lsdException w:name="List Table 1 Light Accent 4" w:uiPriority="46"/>
+    <w:lsdException w:name="List Table 2 Accent 4" w:uiPriority="47"/>
+    <w:lsdException w:name="List Table 3 Accent 4" w:uiPriority="48"/>
+    <w:lsdException w:name="List Table 4 Accent 4" w:uiPriority="49"/>
+    <w:lsdException w:name="List Table 5 Dark Accent 4" w:uiPriority="50"/>
+    <w:lsdException w:name="List Table 6 Colorful Accent 4" w:uiPriority="51"/>
+    <w:lsdException w:name="List Table 7 Colorful Accent 4" w:uiPriority="52"/>
+    <w:lsdException w:name="List Table 1 Light Accent 5" w:uiPriority="46"/>
+    <w:lsdException w:name="List Table 2 Accent 5" w:uiPriority="47"/>
+    <w:lsdException w:name="List Table 3 Accent 5" w:uiPriority="48"/>
+    <w:lsdException w:name="List Table 4 Accent 5" w:uiPriority="49"/>
+    <w:lsdException w:name="List Table 5 Dark Accent 5" w:uiPriority="50"/>
+    <w:lsdException w:name="List Table 6 Colorful Accent 5" w:uiPriority="51"/>
+    <w:lsdException w:name="List Table 7 Colorful Accent 5" w:uiPriority="52"/>
+    <w:lsdException w:name="List Table 1 Light Accent 6" w:uiPriority="46"/>
+    <w:lsdException w:name="List Table 2 Accent 6" w:uiPriority="47"/>
+    <w:lsdException w:name="List Table 3 Accent 6" w:uiPriority="48"/>
+    <w:lsdException w:name="List Table 4 Accent 6" w:uiPriority="49"/>
+    <w:lsdException w:name="List Table 5 Dark Accent 6" w:uiPriority="50"/>
+    <w:lsdException w:name="List Table 6 Colorful Accent 6" w:uiPriority="51"/>
+    <w:lsdException w:name="List Table 7 Colorful Accent 6" w:uiPriority="52"/>
   </w:latentStyles>
   <w:style w:type="paragraph" w:default="1" w:styleId="Normal">
     <w:name w:val="Normal"/>
@@ -6228,410 +5764,7 @@
   <w:style w:type="character" w:default="1" w:styleId="DefaultParagraphFont">
     <w:name w:val="Default Paragraph Font"/>
     <w:uiPriority w:val="1"/>
-    <w:unhideWhenUsed/>
-  </w:style>
-  <w:style w:type="table" w:default="1" w:styleId="TableNormal">
-    <w:name w:val="Normal Table"/>
-    <w:uiPriority w:val="99"/>
     <w:semiHidden/>
-    <w:unhideWhenUsed/>
-    <w:tblPr>
-      <w:tblInd w:w="0" w:type="dxa"/>
-      <w:tblCellMar>
-        <w:top w:w="0" w:type="dxa"/>
-        <w:left w:w="108" w:type="dxa"/>
-        <w:bottom w:w="0" w:type="dxa"/>
-        <w:right w:w="108" w:type="dxa"/>
-      </w:tblCellMar>
-    </w:tblPr>
-  </w:style>
-  <w:style w:type="numbering" w:default="1" w:styleId="NoList">
-    <w:name w:val="No List"/>
-    <w:uiPriority w:val="99"/>
-    <w:semiHidden/>
-    <w:unhideWhenUsed/>
-  </w:style>
-  <w:style w:type="paragraph" w:styleId="BalloonText">
-    <w:name w:val="Balloon Text"/>
-    <w:basedOn w:val="Normal"/>
-    <w:link w:val="BalloonTextChar"/>
-    <w:uiPriority w:val="99"/>
-    <w:semiHidden/>
-    <w:unhideWhenUsed/>
-    <w:rsid w:val="005C3CF9"/>
-    <w:pPr>
-      <w:spacing w:after="0" w:line="240" w:lineRule="auto"/>
-    </w:pPr>
-    <w:rPr>
-      <w:rFonts w:ascii="Tahoma" w:hAnsi="Tahoma" w:cs="Tahoma"/>
-      <w:sz w:val="16"/>
-      <w:szCs w:val="16"/>
-    </w:rPr>
-  </w:style>
-  <w:style w:type="character" w:customStyle="1" w:styleId="BalloonTextChar">
-    <w:name w:val="Balloon Text Char"/>
-    <w:basedOn w:val="DefaultParagraphFont"/>
-    <w:link w:val="BalloonText"/>
-    <w:uiPriority w:val="99"/>
-    <w:semiHidden/>
-    <w:rsid w:val="005C3CF9"/>
-    <w:rPr>
-      <w:rFonts w:ascii="Tahoma" w:hAnsi="Tahoma" w:cs="Tahoma"/>
-      <w:sz w:val="16"/>
-      <w:szCs w:val="16"/>
-    </w:rPr>
-  </w:style>
-  <w:style w:type="paragraph" w:styleId="Header">
-    <w:name w:val="header"/>
-    <w:basedOn w:val="Normal"/>
-    <w:link w:val="HeaderChar"/>
-    <w:uiPriority w:val="99"/>
-    <w:unhideWhenUsed/>
-    <w:rsid w:val="005C3CF9"/>
-    <w:pPr>
-      <w:tabs>
-        <w:tab w:val="center" w:pos="4513"/>
-        <w:tab w:val="right" w:pos="9026"/>
-      </w:tabs>
-      <w:spacing w:after="0" w:line="240" w:lineRule="auto"/>
-    </w:pPr>
-  </w:style>
-  <w:style w:type="character" w:customStyle="1" w:styleId="HeaderChar">
-    <w:name w:val="Header Char"/>
-    <w:basedOn w:val="DefaultParagraphFont"/>
-    <w:link w:val="Header"/>
-    <w:uiPriority w:val="99"/>
-    <w:rsid w:val="005C3CF9"/>
-  </w:style>
-  <w:style w:type="paragraph" w:styleId="Footer">
-    <w:name w:val="footer"/>
-    <w:basedOn w:val="Normal"/>
-    <w:link w:val="FooterChar"/>
-    <w:uiPriority w:val="99"/>
-    <w:unhideWhenUsed/>
-    <w:rsid w:val="005C3CF9"/>
-    <w:pPr>
-      <w:tabs>
-        <w:tab w:val="center" w:pos="4513"/>
-        <w:tab w:val="right" w:pos="9026"/>
-      </w:tabs>
-      <w:spacing w:after="0" w:line="240" w:lineRule="auto"/>
-    </w:pPr>
-  </w:style>
-  <w:style w:type="character" w:customStyle="1" w:styleId="FooterChar">
-    <w:name w:val="Footer Char"/>
-    <w:basedOn w:val="DefaultParagraphFont"/>
-    <w:link w:val="Footer"/>
-    <w:uiPriority w:val="99"/>
-    <w:rsid w:val="005C3CF9"/>
-  </w:style>
-  <w:style w:type="paragraph" w:styleId="ListParagraph">
-    <w:name w:val="List Paragraph"/>
-    <w:basedOn w:val="Normal"/>
-    <w:uiPriority w:val="34"/>
-    <w:qFormat/>
-    <w:rsid w:val="005C3CF9"/>
-    <w:pPr>
-      <w:ind w:left="720"/>
-      <w:contextualSpacing/>
-    </w:pPr>
-  </w:style>
-  <w:style w:type="paragraph" w:styleId="HTMLPreformatted">
-    <w:name w:val="HTML Preformatted"/>
-    <w:basedOn w:val="Normal"/>
-    <w:link w:val="HTMLPreformattedChar"/>
-    <w:uiPriority w:val="99"/>
-    <w:semiHidden/>
-    <w:unhideWhenUsed/>
-    <w:rsid w:val="00994DA4"/>
-    <w:pPr>
-      <w:tabs>
-        <w:tab w:val="left" w:pos="916"/>
-        <w:tab w:val="left" w:pos="1832"/>
-        <w:tab w:val="left" w:pos="2748"/>
-        <w:tab w:val="left" w:pos="3664"/>
-        <w:tab w:val="left" w:pos="4580"/>
-        <w:tab w:val="left" w:pos="5496"/>
-        <w:tab w:val="left" w:pos="6412"/>
-        <w:tab w:val="left" w:pos="7328"/>
-        <w:tab w:val="left" w:pos="8244"/>
-        <w:tab w:val="left" w:pos="9160"/>
-        <w:tab w:val="left" w:pos="10076"/>
-        <w:tab w:val="left" w:pos="10992"/>
-        <w:tab w:val="left" w:pos="11908"/>
-        <w:tab w:val="left" w:pos="12824"/>
-        <w:tab w:val="left" w:pos="13740"/>
-        <w:tab w:val="left" w:pos="14656"/>
-      </w:tabs>
-      <w:spacing w:after="0" w:line="240" w:lineRule="auto"/>
-    </w:pPr>
-    <w:rPr>
-      <w:rFonts w:ascii="Courier New" w:eastAsia="Times New Roman" w:hAnsi="Courier New" w:cs="Courier New"/>
-      <w:sz w:val="20"/>
-      <w:szCs w:val="20"/>
-    </w:rPr>
-  </w:style>
-  <w:style w:type="character" w:customStyle="1" w:styleId="HTMLPreformattedChar">
-    <w:name w:val="HTML Preformatted Char"/>
-    <w:basedOn w:val="DefaultParagraphFont"/>
-    <w:link w:val="HTMLPreformatted"/>
-    <w:uiPriority w:val="99"/>
-    <w:semiHidden/>
-    <w:rsid w:val="00994DA4"/>
-    <w:rPr>
-      <w:rFonts w:ascii="Courier New" w:eastAsia="Times New Roman" w:hAnsi="Courier New" w:cs="Courier New"/>
-      <w:sz w:val="20"/>
-      <w:szCs w:val="20"/>
-    </w:rPr>
-  </w:style>
-  <w:style w:type="character" w:styleId="HTMLCode">
-    <w:name w:val="HTML Code"/>
-    <w:basedOn w:val="DefaultParagraphFont"/>
-    <w:uiPriority w:val="99"/>
-    <w:semiHidden/>
-    <w:unhideWhenUsed/>
-    <w:rsid w:val="00994DA4"/>
-    <w:rPr>
-      <w:rFonts w:ascii="Courier New" w:eastAsia="Times New Roman" w:hAnsi="Courier New" w:cs="Courier New"/>
-      <w:sz w:val="20"/>
-      <w:szCs w:val="20"/>
-    </w:rPr>
-  </w:style>
-  <w:style w:type="paragraph" w:styleId="NormalWeb">
-    <w:name w:val="Normal (Web)"/>
-    <w:basedOn w:val="Normal"/>
-    <w:uiPriority w:val="99"/>
-    <w:semiHidden/>
-    <w:unhideWhenUsed/>
-    <w:rsid w:val="00994DA4"/>
-    <w:pPr>
-      <w:spacing w:before="100" w:beforeAutospacing="1" w:after="100" w:afterAutospacing="1" w:line="240" w:lineRule="auto"/>
-    </w:pPr>
-    <w:rPr>
-      <w:rFonts w:ascii="Times New Roman" w:eastAsia="Times New Roman" w:hAnsi="Times New Roman" w:cs="Times New Roman"/>
-      <w:sz w:val="24"/>
-      <w:szCs w:val="24"/>
-    </w:rPr>
-  </w:style>
-  <w:style w:type="table" w:styleId="TableGrid">
-    <w:name w:val="Table Grid"/>
-    <w:basedOn w:val="TableNormal"/>
-    <w:uiPriority w:val="59"/>
-    <w:rsid w:val="00994DA4"/>
-    <w:pPr>
-      <w:spacing w:after="0" w:line="240" w:lineRule="auto"/>
-    </w:pPr>
-    <w:tblPr>
-      <w:tblBorders>
-        <w:top w:val="single" w:sz="4" w:space="0" w:color="auto"/>
-        <w:left w:val="single" w:sz="4" w:space="0" w:color="auto"/>
-        <w:bottom w:val="single" w:sz="4" w:space="0" w:color="auto"/>
-        <w:right w:val="single" w:sz="4" w:space="0" w:color="auto"/>
-        <w:insideH w:val="single" w:sz="4" w:space="0" w:color="auto"/>
-        <w:insideV w:val="single" w:sz="4" w:space="0" w:color="auto"/>
-      </w:tblBorders>
-    </w:tblPr>
-  </w:style>
-  <w:style w:type="character" w:customStyle="1" w:styleId="Heading4Char">
-    <w:name w:val="Heading 4 Char"/>
-    <w:basedOn w:val="DefaultParagraphFont"/>
-    <w:link w:val="Heading4"/>
-    <w:uiPriority w:val="9"/>
-    <w:rsid w:val="00E74529"/>
-    <w:rPr>
-      <w:rFonts w:ascii="Times New Roman" w:eastAsia="Times New Roman" w:hAnsi="Times New Roman" w:cs="Times New Roman"/>
-      <w:b/>
-      <w:bCs/>
-      <w:sz w:val="24"/>
-      <w:szCs w:val="24"/>
-    </w:rPr>
-  </w:style>
-</w:styles>
-</file>
-
-<file path=word/stylesWithEffects.xml><?xml version="1.0" encoding="utf-8"?>
-<w:styles xmlns:wpc="http://schemas.microsoft.com/office/word/2010/wordprocessingCanvas" xmlns:mc="http://schemas.openxmlformats.org/markup-compatibility/2006" xmlns:o="urn:schemas-microsoft-com:office:office" xmlns:r="http://schemas.openxmlformats.org/officeDocument/2006/relationships" xmlns:m="http://schemas.openxmlformats.org/officeDocument/2006/math" xmlns:v="urn:schemas-microsoft-com:vml" xmlns:wp14="http://schemas.microsoft.com/office/word/2010/wordprocessingDrawing" xmlns:wp="http://schemas.openxmlformats.org/drawingml/2006/wordprocessingDrawing" xmlns:w10="urn:schemas-microsoft-com:office:word" xmlns:w="http://schemas.openxmlformats.org/wordprocessingml/2006/main" xmlns:w14="http://schemas.microsoft.com/office/word/2010/wordml" xmlns:wpg="http://schemas.microsoft.com/office/word/2010/wordprocessingGroup" xmlns:wpi="http://schemas.microsoft.com/office/word/2010/wordprocessingInk" xmlns:wne="http://schemas.microsoft.com/office/word/2006/wordml" xmlns:wps="http://schemas.microsoft.com/office/word/2010/wordprocessingShape" mc:Ignorable="w14 wp14">
-  <w:docDefaults>
-    <w:rPrDefault>
-      <w:rPr>
-        <w:rFonts w:asciiTheme="minorHAnsi" w:eastAsiaTheme="minorEastAsia" w:hAnsiTheme="minorHAnsi" w:cstheme="minorBidi"/>
-        <w:sz w:val="22"/>
-        <w:szCs w:val="22"/>
-        <w:lang w:val="id-ID" w:eastAsia="ja-JP" w:bidi="ar-SA"/>
-      </w:rPr>
-    </w:rPrDefault>
-    <w:pPrDefault>
-      <w:pPr>
-        <w:spacing w:after="200" w:line="276" w:lineRule="auto"/>
-      </w:pPr>
-    </w:pPrDefault>
-  </w:docDefaults>
-  <w:latentStyles w:defLockedState="0" w:defUIPriority="99" w:defSemiHidden="1" w:defUnhideWhenUsed="1" w:defQFormat="0" w:count="267">
-    <w:lsdException w:name="Normal" w:semiHidden="0" w:uiPriority="0" w:unhideWhenUsed="0" w:qFormat="1"/>
-    <w:lsdException w:name="heading 1" w:semiHidden="0" w:uiPriority="9" w:unhideWhenUsed="0" w:qFormat="1"/>
-    <w:lsdException w:name="heading 2" w:uiPriority="9" w:qFormat="1"/>
-    <w:lsdException w:name="heading 3" w:uiPriority="9" w:qFormat="1"/>
-    <w:lsdException w:name="heading 4" w:uiPriority="9" w:qFormat="1"/>
-    <w:lsdException w:name="heading 5" w:uiPriority="9" w:qFormat="1"/>
-    <w:lsdException w:name="heading 6" w:uiPriority="9" w:qFormat="1"/>
-    <w:lsdException w:name="heading 7" w:uiPriority="9" w:qFormat="1"/>
-    <w:lsdException w:name="heading 8" w:uiPriority="9" w:qFormat="1"/>
-    <w:lsdException w:name="heading 9" w:uiPriority="9" w:qFormat="1"/>
-    <w:lsdException w:name="toc 1" w:uiPriority="39"/>
-    <w:lsdException w:name="toc 2" w:uiPriority="39"/>
-    <w:lsdException w:name="toc 3" w:uiPriority="39"/>
-    <w:lsdException w:name="toc 4" w:uiPriority="39"/>
-    <w:lsdException w:name="toc 5" w:uiPriority="39"/>
-    <w:lsdException w:name="toc 6" w:uiPriority="39"/>
-    <w:lsdException w:name="toc 7" w:uiPriority="39"/>
-    <w:lsdException w:name="toc 8" w:uiPriority="39"/>
-    <w:lsdException w:name="toc 9" w:uiPriority="39"/>
-    <w:lsdException w:name="caption" w:uiPriority="35" w:qFormat="1"/>
-    <w:lsdException w:name="Title" w:semiHidden="0" w:uiPriority="10" w:unhideWhenUsed="0" w:qFormat="1"/>
-    <w:lsdException w:name="Default Paragraph Font" w:uiPriority="1"/>
-    <w:lsdException w:name="Subtitle" w:semiHidden="0" w:uiPriority="11" w:unhideWhenUsed="0" w:qFormat="1"/>
-    <w:lsdException w:name="Strong" w:semiHidden="0" w:uiPriority="22" w:unhideWhenUsed="0" w:qFormat="1"/>
-    <w:lsdException w:name="Emphasis" w:semiHidden="0" w:uiPriority="20" w:unhideWhenUsed="0" w:qFormat="1"/>
-    <w:lsdException w:name="Table Grid" w:semiHidden="0" w:uiPriority="59" w:unhideWhenUsed="0"/>
-    <w:lsdException w:name="Placeholder Text" w:unhideWhenUsed="0"/>
-    <w:lsdException w:name="No Spacing" w:semiHidden="0" w:uiPriority="1" w:unhideWhenUsed="0" w:qFormat="1"/>
-    <w:lsdException w:name="Light Shading" w:semiHidden="0" w:uiPriority="60" w:unhideWhenUsed="0"/>
-    <w:lsdException w:name="Light List" w:semiHidden="0" w:uiPriority="61" w:unhideWhenUsed="0"/>
-    <w:lsdException w:name="Light Grid" w:semiHidden="0" w:uiPriority="62" w:unhideWhenUsed="0"/>
-    <w:lsdException w:name="Medium Shading 1" w:semiHidden="0" w:uiPriority="63" w:unhideWhenUsed="0"/>
-    <w:lsdException w:name="Medium Shading 2" w:semiHidden="0" w:uiPriority="64" w:unhideWhenUsed="0"/>
-    <w:lsdException w:name="Medium List 1" w:semiHidden="0" w:uiPriority="65" w:unhideWhenUsed="0"/>
-    <w:lsdException w:name="Medium List 2" w:semiHidden="0" w:uiPriority="66" w:unhideWhenUsed="0"/>
-    <w:lsdException w:name="Medium Grid 1" w:semiHidden="0" w:uiPriority="67" w:unhideWhenUsed="0"/>
-    <w:lsdException w:name="Medium Grid 2" w:semiHidden="0" w:uiPriority="68" w:unhideWhenUsed="0"/>
-    <w:lsdException w:name="Medium Grid 3" w:semiHidden="0" w:uiPriority="69" w:unhideWhenUsed="0"/>
-    <w:lsdException w:name="Dark List" w:semiHidden="0" w:uiPriority="70" w:unhideWhenUsed="0"/>
-    <w:lsdException w:name="Colorful Shading" w:semiHidden="0" w:uiPriority="71" w:unhideWhenUsed="0"/>
-    <w:lsdException w:name="Colorful List" w:semiHidden="0" w:uiPriority="72" w:unhideWhenUsed="0"/>
-    <w:lsdException w:name="Colorful Grid" w:semiHidden="0" w:uiPriority="73" w:unhideWhenUsed="0"/>
-    <w:lsdException w:name="Light Shading Accent 1" w:semiHidden="0" w:uiPriority="60" w:unhideWhenUsed="0"/>
-    <w:lsdException w:name="Light List Accent 1" w:semiHidden="0" w:uiPriority="61" w:unhideWhenUsed="0"/>
-    <w:lsdException w:name="Light Grid Accent 1" w:semiHidden="0" w:uiPriority="62" w:unhideWhenUsed="0"/>
-    <w:lsdException w:name="Medium Shading 1 Accent 1" w:semiHidden="0" w:uiPriority="63" w:unhideWhenUsed="0"/>
-    <w:lsdException w:name="Medium Shading 2 Accent 1" w:semiHidden="0" w:uiPriority="64" w:unhideWhenUsed="0"/>
-    <w:lsdException w:name="Medium List 1 Accent 1" w:semiHidden="0" w:uiPriority="65" w:unhideWhenUsed="0"/>
-    <w:lsdException w:name="Revision" w:unhideWhenUsed="0"/>
-    <w:lsdException w:name="List Paragraph" w:semiHidden="0" w:uiPriority="34" w:unhideWhenUsed="0" w:qFormat="1"/>
-    <w:lsdException w:name="Quote" w:semiHidden="0" w:uiPriority="29" w:unhideWhenUsed="0" w:qFormat="1"/>
-    <w:lsdException w:name="Intense Quote" w:semiHidden="0" w:uiPriority="30" w:unhideWhenUsed="0" w:qFormat="1"/>
-    <w:lsdException w:name="Medium List 2 Accent 1" w:semiHidden="0" w:uiPriority="66" w:unhideWhenUsed="0"/>
-    <w:lsdException w:name="Medium Grid 1 Accent 1" w:semiHidden="0" w:uiPriority="67" w:unhideWhenUsed="0"/>
-    <w:lsdException w:name="Medium Grid 2 Accent 1" w:semiHidden="0" w:uiPriority="68" w:unhideWhenUsed="0"/>
-    <w:lsdException w:name="Medium Grid 3 Accent 1" w:semiHidden="0" w:uiPriority="69" w:unhideWhenUsed="0"/>
-    <w:lsdException w:name="Dark List Accent 1" w:semiHidden="0" w:uiPriority="70" w:unhideWhenUsed="0"/>
-    <w:lsdException w:name="Colorful Shading Accent 1" w:semiHidden="0" w:uiPriority="71" w:unhideWhenUsed="0"/>
-    <w:lsdException w:name="Colorful List Accent 1" w:semiHidden="0" w:uiPriority="72" w:unhideWhenUsed="0"/>
-    <w:lsdException w:name="Colorful Grid Accent 1" w:semiHidden="0" w:uiPriority="73" w:unhideWhenUsed="0"/>
-    <w:lsdException w:name="Light Shading Accent 2" w:semiHidden="0" w:uiPriority="60" w:unhideWhenUsed="0"/>
-    <w:lsdException w:name="Light List Accent 2" w:semiHidden="0" w:uiPriority="61" w:unhideWhenUsed="0"/>
-    <w:lsdException w:name="Light Grid Accent 2" w:semiHidden="0" w:uiPriority="62" w:unhideWhenUsed="0"/>
-    <w:lsdException w:name="Medium Shading 1 Accent 2" w:semiHidden="0" w:uiPriority="63" w:unhideWhenUsed="0"/>
-    <w:lsdException w:name="Medium Shading 2 Accent 2" w:semiHidden="0" w:uiPriority="64" w:unhideWhenUsed="0"/>
-    <w:lsdException w:name="Medium List 1 Accent 2" w:semiHidden="0" w:uiPriority="65" w:unhideWhenUsed="0"/>
-    <w:lsdException w:name="Medium List 2 Accent 2" w:semiHidden="0" w:uiPriority="66" w:unhideWhenUsed="0"/>
-    <w:lsdException w:name="Medium Grid 1 Accent 2" w:semiHidden="0" w:uiPriority="67" w:unhideWhenUsed="0"/>
-    <w:lsdException w:name="Medium Grid 2 Accent 2" w:semiHidden="0" w:uiPriority="68" w:unhideWhenUsed="0"/>
-    <w:lsdException w:name="Medium Grid 3 Accent 2" w:semiHidden="0" w:uiPriority="69" w:unhideWhenUsed="0"/>
-    <w:lsdException w:name="Dark List Accent 2" w:semiHidden="0" w:uiPriority="70" w:unhideWhenUsed="0"/>
-    <w:lsdException w:name="Colorful Shading Accent 2" w:semiHidden="0" w:uiPriority="71" w:unhideWhenUsed="0"/>
-    <w:lsdException w:name="Colorful List Accent 2" w:semiHidden="0" w:uiPriority="72" w:unhideWhenUsed="0"/>
-    <w:lsdException w:name="Colorful Grid Accent 2" w:semiHidden="0" w:uiPriority="73" w:unhideWhenUsed="0"/>
-    <w:lsdException w:name="Light Shading Accent 3" w:semiHidden="0" w:uiPriority="60" w:unhideWhenUsed="0"/>
-    <w:lsdException w:name="Light List Accent 3" w:semiHidden="0" w:uiPriority="61" w:unhideWhenUsed="0"/>
-    <w:lsdException w:name="Light Grid Accent 3" w:semiHidden="0" w:uiPriority="62" w:unhideWhenUsed="0"/>
-    <w:lsdException w:name="Medium Shading 1 Accent 3" w:semiHidden="0" w:uiPriority="63" w:unhideWhenUsed="0"/>
-    <w:lsdException w:name="Medium Shading 2 Accent 3" w:semiHidden="0" w:uiPriority="64" w:unhideWhenUsed="0"/>
-    <w:lsdException w:name="Medium List 1 Accent 3" w:semiHidden="0" w:uiPriority="65" w:unhideWhenUsed="0"/>
-    <w:lsdException w:name="Medium List 2 Accent 3" w:semiHidden="0" w:uiPriority="66" w:unhideWhenUsed="0"/>
-    <w:lsdException w:name="Medium Grid 1 Accent 3" w:semiHidden="0" w:uiPriority="67" w:unhideWhenUsed="0"/>
-    <w:lsdException w:name="Medium Grid 2 Accent 3" w:semiHidden="0" w:uiPriority="68" w:unhideWhenUsed="0"/>
-    <w:lsdException w:name="Medium Grid 3 Accent 3" w:semiHidden="0" w:uiPriority="69" w:unhideWhenUsed="0"/>
-    <w:lsdException w:name="Dark List Accent 3" w:semiHidden="0" w:uiPriority="70" w:unhideWhenUsed="0"/>
-    <w:lsdException w:name="Colorful Shading Accent 3" w:semiHidden="0" w:uiPriority="71" w:unhideWhenUsed="0"/>
-    <w:lsdException w:name="Colorful List Accent 3" w:semiHidden="0" w:uiPriority="72" w:unhideWhenUsed="0"/>
-    <w:lsdException w:name="Colorful Grid Accent 3" w:semiHidden="0" w:uiPriority="73" w:unhideWhenUsed="0"/>
-    <w:lsdException w:name="Light Shading Accent 4" w:semiHidden="0" w:uiPriority="60" w:unhideWhenUsed="0"/>
-    <w:lsdException w:name="Light List Accent 4" w:semiHidden="0" w:uiPriority="61" w:unhideWhenUsed="0"/>
-    <w:lsdException w:name="Light Grid Accent 4" w:semiHidden="0" w:uiPriority="62" w:unhideWhenUsed="0"/>
-    <w:lsdException w:name="Medium Shading 1 Accent 4" w:semiHidden="0" w:uiPriority="63" w:unhideWhenUsed="0"/>
-    <w:lsdException w:name="Medium Shading 2 Accent 4" w:semiHidden="0" w:uiPriority="64" w:unhideWhenUsed="0"/>
-    <w:lsdException w:name="Medium List 1 Accent 4" w:semiHidden="0" w:uiPriority="65" w:unhideWhenUsed="0"/>
-    <w:lsdException w:name="Medium List 2 Accent 4" w:semiHidden="0" w:uiPriority="66" w:unhideWhenUsed="0"/>
-    <w:lsdException w:name="Medium Grid 1 Accent 4" w:semiHidden="0" w:uiPriority="67" w:unhideWhenUsed="0"/>
-    <w:lsdException w:name="Medium Grid 2 Accent 4" w:semiHidden="0" w:uiPriority="68" w:unhideWhenUsed="0"/>
-    <w:lsdException w:name="Medium Grid 3 Accent 4" w:semiHidden="0" w:uiPriority="69" w:unhideWhenUsed="0"/>
-    <w:lsdException w:name="Dark List Accent 4" w:semiHidden="0" w:uiPriority="70" w:unhideWhenUsed="0"/>
-    <w:lsdException w:name="Colorful Shading Accent 4" w:semiHidden="0" w:uiPriority="71" w:unhideWhenUsed="0"/>
-    <w:lsdException w:name="Colorful List Accent 4" w:semiHidden="0" w:uiPriority="72" w:unhideWhenUsed="0"/>
-    <w:lsdException w:name="Colorful Grid Accent 4" w:semiHidden="0" w:uiPriority="73" w:unhideWhenUsed="0"/>
-    <w:lsdException w:name="Light Shading Accent 5" w:semiHidden="0" w:uiPriority="60" w:unhideWhenUsed="0"/>
-    <w:lsdException w:name="Light List Accent 5" w:semiHidden="0" w:uiPriority="61" w:unhideWhenUsed="0"/>
-    <w:lsdException w:name="Light Grid Accent 5" w:semiHidden="0" w:uiPriority="62" w:unhideWhenUsed="0"/>
-    <w:lsdException w:name="Medium Shading 1 Accent 5" w:semiHidden="0" w:uiPriority="63" w:unhideWhenUsed="0"/>
-    <w:lsdException w:name="Medium Shading 2 Accent 5" w:semiHidden="0" w:uiPriority="64" w:unhideWhenUsed="0"/>
-    <w:lsdException w:name="Medium List 1 Accent 5" w:semiHidden="0" w:uiPriority="65" w:unhideWhenUsed="0"/>
-    <w:lsdException w:name="Medium List 2 Accent 5" w:semiHidden="0" w:uiPriority="66" w:unhideWhenUsed="0"/>
-    <w:lsdException w:name="Medium Grid 1 Accent 5" w:semiHidden="0" w:uiPriority="67" w:unhideWhenUsed="0"/>
-    <w:lsdException w:name="Medium Grid 2 Accent 5" w:semiHidden="0" w:uiPriority="68" w:unhideWhenUsed="0"/>
-    <w:lsdException w:name="Medium Grid 3 Accent 5" w:semiHidden="0" w:uiPriority="69" w:unhideWhenUsed="0"/>
-    <w:lsdException w:name="Dark List Accent 5" w:semiHidden="0" w:uiPriority="70" w:unhideWhenUsed="0"/>
-    <w:lsdException w:name="Colorful Shading Accent 5" w:semiHidden="0" w:uiPriority="71" w:unhideWhenUsed="0"/>
-    <w:lsdException w:name="Colorful List Accent 5" w:semiHidden="0" w:uiPriority="72" w:unhideWhenUsed="0"/>
-    <w:lsdException w:name="Colorful Grid Accent 5" w:semiHidden="0" w:uiPriority="73" w:unhideWhenUsed="0"/>
-    <w:lsdException w:name="Light Shading Accent 6" w:semiHidden="0" w:uiPriority="60" w:unhideWhenUsed="0"/>
-    <w:lsdException w:name="Light List Accent 6" w:semiHidden="0" w:uiPriority="61" w:unhideWhenUsed="0"/>
-    <w:lsdException w:name="Light Grid Accent 6" w:semiHidden="0" w:uiPriority="62" w:unhideWhenUsed="0"/>
-    <w:lsdException w:name="Medium Shading 1 Accent 6" w:semiHidden="0" w:uiPriority="63" w:unhideWhenUsed="0"/>
-    <w:lsdException w:name="Medium Shading 2 Accent 6" w:semiHidden="0" w:uiPriority="64" w:unhideWhenUsed="0"/>
-    <w:lsdException w:name="Medium List 1 Accent 6" w:semiHidden="0" w:uiPriority="65" w:unhideWhenUsed="0"/>
-    <w:lsdException w:name="Medium List 2 Accent 6" w:semiHidden="0" w:uiPriority="66" w:unhideWhenUsed="0"/>
-    <w:lsdException w:name="Medium Grid 1 Accent 6" w:semiHidden="0" w:uiPriority="67" w:unhideWhenUsed="0"/>
-    <w:lsdException w:name="Medium Grid 2 Accent 6" w:semiHidden="0" w:uiPriority="68" w:unhideWhenUsed="0"/>
-    <w:lsdException w:name="Medium Grid 3 Accent 6" w:semiHidden="0" w:uiPriority="69" w:unhideWhenUsed="0"/>
-    <w:lsdException w:name="Dark List Accent 6" w:semiHidden="0" w:uiPriority="70" w:unhideWhenUsed="0"/>
-    <w:lsdException w:name="Colorful Shading Accent 6" w:semiHidden="0" w:uiPriority="71" w:unhideWhenUsed="0"/>
-    <w:lsdException w:name="Colorful List Accent 6" w:semiHidden="0" w:uiPriority="72" w:unhideWhenUsed="0"/>
-    <w:lsdException w:name="Colorful Grid Accent 6" w:semiHidden="0" w:uiPriority="73" w:unhideWhenUsed="0"/>
-    <w:lsdException w:name="Subtle Emphasis" w:semiHidden="0" w:uiPriority="19" w:unhideWhenUsed="0" w:qFormat="1"/>
-    <w:lsdException w:name="Intense Emphasis" w:semiHidden="0" w:uiPriority="21" w:unhideWhenUsed="0" w:qFormat="1"/>
-    <w:lsdException w:name="Subtle Reference" w:semiHidden="0" w:uiPriority="31" w:unhideWhenUsed="0" w:qFormat="1"/>
-    <w:lsdException w:name="Intense Reference" w:semiHidden="0" w:uiPriority="32" w:unhideWhenUsed="0" w:qFormat="1"/>
-    <w:lsdException w:name="Book Title" w:semiHidden="0" w:uiPriority="33" w:unhideWhenUsed="0" w:qFormat="1"/>
-    <w:lsdException w:name="Bibliography" w:uiPriority="37"/>
-    <w:lsdException w:name="TOC Heading" w:uiPriority="39" w:qFormat="1"/>
-  </w:latentStyles>
-  <w:style w:type="paragraph" w:default="1" w:styleId="Normal">
-    <w:name w:val="Normal"/>
-    <w:qFormat/>
-    <w:rsid w:val="00E74529"/>
-  </w:style>
-  <w:style w:type="paragraph" w:styleId="Heading4">
-    <w:name w:val="heading 4"/>
-    <w:basedOn w:val="Normal"/>
-    <w:link w:val="Heading4Char"/>
-    <w:uiPriority w:val="9"/>
-    <w:qFormat/>
-    <w:rsid w:val="00E74529"/>
-    <w:pPr>
-      <w:spacing w:before="100" w:beforeAutospacing="1" w:after="100" w:afterAutospacing="1" w:line="240" w:lineRule="auto"/>
-      <w:outlineLvl w:val="3"/>
-    </w:pPr>
-    <w:rPr>
-      <w:rFonts w:ascii="Times New Roman" w:eastAsia="Times New Roman" w:hAnsi="Times New Roman" w:cs="Times New Roman"/>
-      <w:b/>
-      <w:bCs/>
-      <w:sz w:val="24"/>
-      <w:szCs w:val="24"/>
-    </w:rPr>
-  </w:style>
-  <w:style w:type="character" w:default="1" w:styleId="DefaultParagraphFont">
-    <w:name w:val="Default Paragraph Font"/>
-    <w:uiPriority w:val="1"/>
     <w:unhideWhenUsed/>
   </w:style>
   <w:style w:type="table" w:default="1" w:styleId="TableNormal">
@@ -7143,7 +6276,7 @@
 </file>
 
 <file path=customXml/itemProps1.xml><?xml version="1.0" encoding="utf-8"?>
-<ds:datastoreItem xmlns:ds="http://schemas.openxmlformats.org/officeDocument/2006/customXml" ds:itemID="{3EDE82FC-B672-4254-83F0-2D69895B5B33}">
+<ds:datastoreItem xmlns:ds="http://schemas.openxmlformats.org/officeDocument/2006/customXml" ds:itemID="{EE10E13F-7C85-4496-B00F-D394C7A87713}">
   <ds:schemaRefs>
     <ds:schemaRef ds:uri="http://schemas.openxmlformats.org/officeDocument/2006/bibliography"/>
   </ds:schemaRefs>

</xml_diff>